<commit_message>
Updated tutorial html files and CCA writeup.
</commit_message>
<xml_diff>
--- a/writeup/diagnostics_tutorial/MA_missing_data_EDA-tp.docx
+++ b/writeup/diagnostics_tutorial/MA_missing_data_EDA-tp.docx
@@ -1,17 +1,9 @@
 
 <file path=word/document.xml><?xml version="1.0" encoding="utf-8"?>
-<w:document xmlns:wpc="http://schemas.microsoft.com/office/word/2010/wordprocessingCanvas" xmlns:cx="http://schemas.microsoft.com/office/drawing/2014/chartex" xmlns:cx1="http://schemas.microsoft.com/office/drawing/2015/9/8/chartex" xmlns:mc="http://schemas.openxmlformats.org/markup-compatibility/2006" xmlns:o="urn:schemas-microsoft-com:office:office" xmlns:r="http://schemas.openxmlformats.org/officeDocument/2006/relationships" xmlns:m="http://schemas.openxmlformats.org/officeDocument/2006/math" xmlns:v="urn:schemas-microsoft-com:vml" xmlns:wp14="http://schemas.microsoft.com/office/word/2010/wordprocessingDrawing" xmlns:wp="http://schemas.openxmlformats.org/drawingml/2006/wordprocessingDrawing" xmlns:w10="urn:schemas-microsoft-com:office:word" xmlns:w="http://schemas.openxmlformats.org/wordprocessingml/2006/main" xmlns:w14="http://schemas.microsoft.com/office/word/2010/wordml" xmlns:w15="http://schemas.microsoft.com/office/word/2012/wordml" xmlns:w16se="http://schemas.microsoft.com/office/word/2015/wordml/symex" xmlns:wpg="http://schemas.microsoft.com/office/word/2010/wordprocessingGroup" xmlns:wpi="http://schemas.microsoft.com/office/word/2010/wordprocessingInk" xmlns:wne="http://schemas.microsoft.com/office/word/2006/wordml" xmlns:wps="http://schemas.microsoft.com/office/word/2010/wordprocessingShape" mc:Ignorable="w14 w15 w16se wp14">
+<w:document xmlns:wpc="http://schemas.microsoft.com/office/word/2010/wordprocessingCanvas" xmlns:cx="http://schemas.microsoft.com/office/drawing/2014/chartex" xmlns:cx1="http://schemas.microsoft.com/office/drawing/2015/9/8/chartex" xmlns:cx2="http://schemas.microsoft.com/office/drawing/2015/10/21/chartex" xmlns:cx3="http://schemas.microsoft.com/office/drawing/2016/5/9/chartex" xmlns:cx4="http://schemas.microsoft.com/office/drawing/2016/5/10/chartex" xmlns:cx5="http://schemas.microsoft.com/office/drawing/2016/5/11/chartex" xmlns:cx6="http://schemas.microsoft.com/office/drawing/2016/5/12/chartex" xmlns:cx7="http://schemas.microsoft.com/office/drawing/2016/5/13/chartex" xmlns:cx8="http://schemas.microsoft.com/office/drawing/2016/5/14/chartex" xmlns:mc="http://schemas.openxmlformats.org/markup-compatibility/2006" xmlns:aink="http://schemas.microsoft.com/office/drawing/2016/ink" xmlns:am3d="http://schemas.microsoft.com/office/drawing/2017/model3d" xmlns:o="urn:schemas-microsoft-com:office:office" xmlns:r="http://schemas.openxmlformats.org/officeDocument/2006/relationships" xmlns:m="http://schemas.openxmlformats.org/officeDocument/2006/math" xmlns:v="urn:schemas-microsoft-com:vml" xmlns:wp14="http://schemas.microsoft.com/office/word/2010/wordprocessingDrawing" xmlns:wp="http://schemas.openxmlformats.org/drawingml/2006/wordprocessingDrawing" xmlns:w10="urn:schemas-microsoft-com:office:word" xmlns:w="http://schemas.openxmlformats.org/wordprocessingml/2006/main" xmlns:w14="http://schemas.microsoft.com/office/word/2010/wordml" xmlns:w15="http://schemas.microsoft.com/office/word/2012/wordml" xmlns:w16cex="http://schemas.microsoft.com/office/word/2018/wordml/cex" xmlns:w16cid="http://schemas.microsoft.com/office/word/2016/wordml/cid" xmlns:w16="http://schemas.microsoft.com/office/word/2018/wordml" xmlns:w16se="http://schemas.microsoft.com/office/word/2015/wordml/symex" xmlns:wpg="http://schemas.microsoft.com/office/word/2010/wordprocessingGroup" xmlns:wpi="http://schemas.microsoft.com/office/word/2010/wordprocessingInk" xmlns:wne="http://schemas.microsoft.com/office/word/2006/wordml" xmlns:wps="http://schemas.microsoft.com/office/word/2010/wordprocessingShape" mc:Ignorable="w14 w15 w16se w16cid w16 w16cex wp14">
   <w:body>
     <w:p>
       <w:pPr>
-        <w:pStyle w:val="Title"/>
-      </w:pPr>
-      <w:r>
-        <w:t>Exploratory Analyses for Missing Data in Meta-Analyses</w:t>
-      </w:r>
-    </w:p>
-    <w:p>
-      <w:pPr>
         <w:pStyle w:val="Heading2"/>
       </w:pPr>
       <w:bookmarkStart w:id="0" w:name="introduction"/>
@@ -95,11 +87,11 @@
         <w:t>why</w:t>
       </w:r>
       <w:r>
-        <w:t xml:space="preserve"> data is missing. Much of the </w:t>
+        <w:t xml:space="preserve"> data is missing. Much of the literature on missing data has focused on the implications of that assumption (Little &amp; Rubin, </w:t>
       </w:r>
       <w:r>
         <w:lastRenderedPageBreak/>
-        <w:t>literature on missing data has focused on the implications of that assumption (Little &amp; Rubin, 2002; Pigott, 2019). Outside of some statistical tests (e.g., Little, 1988), considerably less attention is paid to how to form and examine theories about missingness (Tierney &amp; Cook, 2018).</w:t>
+        <w:t>2002; Pigott, 2019). Outside of some statistical tests (e.g., Little, 1988), considerably less attention is paid to how to form and examine theories about missingness (Tierney &amp; Cook, 2018).</w:t>
       </w:r>
     </w:p>
     <w:p>
@@ -160,11 +152,11 @@
         <w:t>missingness</w:t>
       </w:r>
       <w:r>
-        <w:t xml:space="preserve"> in meta-analysis could refer to at least three different scenarios. For instance, data could be missing on individual participants within studies, </w:t>
+        <w:t xml:space="preserve"> in meta-analysis could refer to at least three different scenarios. For instance, data could be missing on individual participants within studies, including their outcomes in the study or other characteristics (e.g., their age, race, prior substance </w:t>
       </w:r>
       <w:r>
         <w:lastRenderedPageBreak/>
-        <w:t xml:space="preserve">including their outcomes in the study or other characteristics (e.g., their age, race, prior substance use) (e.g., Higgins, White, &amp; Wood, 2008). Missingness could also refer to information that could not be extracted from a completed study by a meta-analyst (Pigott, 2001a). This may occur if a study fails to report enough detail for analysts to back out effect estimates, standard errors, or study- and effect-level characteristics. Finally, entire studies or effects may be missing from a meta-analytic dataset. This might occur if effects (or entire studies) are not reported or published (Rosenthal, 1979). There is empirical evidence that statistically significant results are more likely to be published and hence wind up in a meta-analysis, which can induce </w:t>
+        <w:t xml:space="preserve">use) (e.g., Higgins, White, &amp; Wood, 2008). Missingness could also refer to information that could not be extracted from a completed study by a meta-analyst (Pigott, 2001a). This may occur if a study fails to report enough detail for analysts to back out effect estimates, standard errors, or study- and effect-level characteristics. Finally, entire studies or effects may be missing from a meta-analytic dataset. This might occur if effects (or entire studies) are not reported or published (Rosenthal, 1979). There is empirical evidence that statistically significant results are more likely to be published and hence wind up in a meta-analysis, which can induce </w:t>
       </w:r>
       <w:r>
         <w:rPr>
@@ -250,11 +242,7 @@
         </m:r>
       </m:oMath>
       <w:r>
-        <w:t xml:space="preserve"> table where rows correspond to effect estimates and columns correspond to variables concerning those estimates. One column would contain the effect estimates themselves, and another would contain </w:t>
-      </w:r>
-      <w:r>
-        <w:lastRenderedPageBreak/>
-        <w:t xml:space="preserve">the standard error or estimation error variance of those estimates. The remaining </w:t>
+        <w:t xml:space="preserve"> table where rows correspond to effect estimates and columns correspond to variables concerning those estimates. One column would contain the effect estimates themselves, and another would contain the standard error or estimation error variance of those estimates. The remaining </w:t>
       </w:r>
       <m:oMath>
         <m:r>
@@ -265,7 +253,11 @@
         </m:r>
       </m:oMath>
       <w:r>
-        <w:t xml:space="preserve"> columns could contain effect- or study-level covariates, including summary demographics (e.g., the percent of a study’s sample that were minorities), treatment type (e.g., behavioral therapy versus pharmacological interventions), or dosage/duration of an intervention. These tables are used by most standard meta-analysis software, including Comprehensive Meta-Analysis, the </w:t>
+        <w:t xml:space="preserve"> columns </w:t>
+      </w:r>
+      <w:r>
+        <w:lastRenderedPageBreak/>
+        <w:t xml:space="preserve">could contain effect- or study-level covariates, including summary demographics (e.g., the percent of a study’s sample that were minorities), treatment type (e.g., behavioral therapy versus pharmacological interventions), or dosage/duration of an intervention. These tables are used by most standard meta-analysis software, including Comprehensive Meta-Analysis, the </w:t>
       </w:r>
       <w:r>
         <w:rPr>
@@ -1723,22 +1715,7 @@
       </w:r>
       <w:r>
         <w:lastRenderedPageBreak/>
-        <w:t xml:space="preserve">missing covariates in a statistical model, which was primarily the issue facing Tanner-Smith et al. (Ibrahim, 1990; Ibrahim, Lipsitz, &amp; Chen, </w:t>
-      </w:r>
-      <w:commentRangeStart w:id="5"/>
-      <w:r>
-        <w:t>1999</w:t>
-      </w:r>
-      <w:commentRangeEnd w:id="5"/>
-      <w:r>
-        <w:rPr>
-          <w:rStyle w:val="CommentReference"/>
-          <w:rFonts w:asciiTheme="minorHAnsi" w:hAnsiTheme="minorHAnsi"/>
-        </w:rPr>
-        <w:commentReference w:id="5"/>
-      </w:r>
-      <w:r>
-        <w:t>).</w:t>
+        <w:t>missing covariates in a statistical model, which was primarily the issue facing Tanner-Smith et al. (Ibrahim, 1990; Ibrahim, Lipsitz, &amp; Chen, 1999).</w:t>
       </w:r>
     </w:p>
     <w:p>
@@ -1779,11 +1756,11 @@
       <w:pPr>
         <w:pStyle w:val="Heading3"/>
       </w:pPr>
-      <w:bookmarkStart w:id="6" w:name="quantifying-the-amount-of-missingness"/>
+      <w:bookmarkStart w:id="5" w:name="quantifying-the-amount-of-missingness"/>
       <w:r>
         <w:t>Quantifying the Amount of Missingness</w:t>
       </w:r>
-      <w:bookmarkEnd w:id="6"/>
+      <w:bookmarkEnd w:id="5"/>
     </w:p>
     <w:p>
       <w:pPr>
@@ -2666,11 +2643,11 @@
       <w:pPr>
         <w:pStyle w:val="Heading3"/>
       </w:pPr>
-      <w:bookmarkStart w:id="7" w:name="missingness-mechanisms"/>
+      <w:bookmarkStart w:id="6" w:name="missingness-mechanisms"/>
       <w:r>
         <w:t>Missingness Mechanisms</w:t>
       </w:r>
-      <w:bookmarkEnd w:id="7"/>
+      <w:bookmarkEnd w:id="6"/>
     </w:p>
     <w:p>
       <w:pPr>
@@ -2849,11 +2826,11 @@
       <w:pPr>
         <w:pStyle w:val="Heading3"/>
       </w:pPr>
-      <w:bookmarkStart w:id="8" w:name="missingness-patterns"/>
+      <w:bookmarkStart w:id="7" w:name="missingness-patterns"/>
       <w:r>
         <w:t>Missingness Patterns</w:t>
       </w:r>
-      <w:bookmarkEnd w:id="8"/>
+      <w:bookmarkEnd w:id="7"/>
     </w:p>
     <w:p>
       <w:pPr>
@@ -2911,11 +2888,11 @@
       <w:pPr>
         <w:pStyle w:val="Heading3"/>
       </w:pPr>
-      <w:bookmarkStart w:id="9" w:name="missing-data-analysis-methods"/>
+      <w:bookmarkStart w:id="8" w:name="missing-data-analysis-methods"/>
       <w:r>
         <w:t>Missing Data Analysis Methods</w:t>
       </w:r>
-      <w:bookmarkEnd w:id="9"/>
+      <w:bookmarkEnd w:id="8"/>
     </w:p>
     <w:p>
       <w:pPr>
@@ -2950,9 +2927,6 @@
     <w:p>
       <w:pPr>
         <w:pStyle w:val="BodyText"/>
-        <w:rPr>
-          <w:ins w:id="10" w:author="Therese Deocampo Pigott" w:date="2020-06-20T09:52:00Z"/>
-        </w:rPr>
       </w:pPr>
       <w:r>
         <w:t>Methods for analyzing incomplete data rely on assumptions about the missingness mechanism. Complete-case analyses may be appropriate assuming MCAR, but not necessarily if data are MAR (Pigott, 2001b; Little &amp; Rubin, 2002). More sophisticated approaches, such as multiple imputation or the EM algorithm, are typically implemented in software in a way that assumes data are MAR but not MNAR (Schafer &amp; Graham, 2002; Graham, 2009; van Buuren, 2018). When data are MNAR, the mechanism that produces missingness will typically need to be explicitly modeled in any analysis.</w:t>
@@ -2962,42 +2936,26 @@
       <w:pPr>
         <w:pStyle w:val="BodyText"/>
       </w:pPr>
-      <w:ins w:id="11" w:author="Therese Deocampo Pigott" w:date="2020-06-20T09:52:00Z">
-        <w:r>
-          <w:t xml:space="preserve">Understanding the pattern and potential impact of the missing data in a meta-analysis can aid researchers to make appropriate choices about an analysis strategy. </w:t>
-        </w:r>
-      </w:ins>
-      <w:ins w:id="12" w:author="Therese Deocampo Pigott" w:date="2020-06-20T09:58:00Z">
-        <w:r>
-          <w:t xml:space="preserve">Researchers can explore whether assumptions about the missingness mechanism are defensible, and can also highlight </w:t>
-        </w:r>
-      </w:ins>
-      <w:ins w:id="13" w:author="Therese Deocampo Pigott" w:date="2020-06-20T09:59:00Z">
-        <w:r>
-          <w:t xml:space="preserve">areas </w:t>
-        </w:r>
-      </w:ins>
-      <w:ins w:id="14" w:author="Therese Deocampo Pigott" w:date="2020-06-20T10:07:00Z">
-        <w:r>
-          <w:t xml:space="preserve">where evidence is sparse. For example, meta-analysts may hypothesize that average age of the study sample may relate to the effectiveness of an intervention, but find that studies report average age in various ways. </w:t>
-        </w:r>
-      </w:ins>
-      <w:ins w:id="15" w:author="Therese Deocampo Pigott" w:date="2020-06-20T10:09:00Z">
-        <w:r>
-          <w:t>Looking closely at the data collected in a meta-analysis affords opportunities to create moderators based on information reported more frequently across studies (Pigott &amp; Polanin, 2020), and to highlight the gaps in the evidence base.</w:t>
-        </w:r>
-      </w:ins>
+      <w:r>
+        <w:t xml:space="preserve">Understanding the pattern and potential impact of the missing data in a meta-analysis can aid researchers to make appropriate choices about an analysis strategy. Researchers can explore whether assumptions about the missingness mechanism are defensible, and can also highlight </w:t>
+      </w:r>
+      <w:r>
+        <w:t xml:space="preserve">areas where evidence is sparse. For example, meta-analysts may hypothesize that average age of the study sample may relate to the effectiveness of an intervention, but find that studies report average age in various ways. </w:t>
+      </w:r>
+      <w:r>
+        <w:t>Looking closely at the data collected in a meta-analysis affords opportunities to create moderators based on information reported more frequently across studies (Pigott &amp; Polanin, 2020), and to highlight the gaps in the evidence base.</w:t>
+      </w:r>
     </w:p>
     <w:p>
       <w:pPr>
         <w:pStyle w:val="Heading2"/>
       </w:pPr>
-      <w:bookmarkStart w:id="16" w:name="exploratory-analyses"/>
+      <w:bookmarkStart w:id="9" w:name="exploratory-analyses"/>
       <w:r>
         <w:lastRenderedPageBreak/>
         <w:t>Exploratory Analyses</w:t>
       </w:r>
-      <w:bookmarkEnd w:id="16"/>
+      <w:bookmarkEnd w:id="9"/>
     </w:p>
     <w:p>
       <w:pPr>
@@ -3138,11 +3096,11 @@
       <w:pPr>
         <w:pStyle w:val="Heading2"/>
       </w:pPr>
-      <w:bookmarkStart w:id="17" w:name="aggregation-plots"/>
+      <w:bookmarkStart w:id="10" w:name="aggregation-plots"/>
       <w:r>
         <w:t>Aggregation Plots</w:t>
       </w:r>
-      <w:bookmarkEnd w:id="17"/>
+      <w:bookmarkEnd w:id="10"/>
     </w:p>
     <w:p>
       <w:pPr>
@@ -3183,7 +3141,7 @@
                     </pic:cNvPicPr>
                   </pic:nvPicPr>
                   <pic:blipFill>
-                    <a:blip r:embed="rId9"/>
+                    <a:blip r:embed="rId7"/>
                     <a:stretch>
                       <a:fillRect/>
                     </a:stretch>
@@ -3235,30 +3193,18 @@
         <w:pStyle w:val="BodyText"/>
       </w:pPr>
       <w:r>
-        <w:t xml:space="preserve">Figure 1 also displays some numerical summaries regarding the extent of missingness in the data. In the legend, we see that over 11% of all cells are missing values in the table. Figure 1 also reports the percent of each column that is missing. Overall, 73.8% of rows are missing at least one value, and effects that are missing any covariate make up roughly 74.4% of the total precision in the data. </w:t>
-      </w:r>
-      <w:commentRangeStart w:id="18"/>
-      <w:r>
-        <w:t>Thus, a complete-case analysis of all variables would require dropping nearly 27% of the rows in the data.</w:t>
-      </w:r>
-      <w:commentRangeEnd w:id="18"/>
-      <w:r>
-        <w:rPr>
-          <w:rStyle w:val="CommentReference"/>
-          <w:rFonts w:asciiTheme="minorHAnsi" w:hAnsiTheme="minorHAnsi"/>
-        </w:rPr>
-        <w:commentReference w:id="18"/>
+        <w:t>Figure 1 also displays some numerical summaries regarding the extent of missingness in the data. In the legend, we see that over 11% of all cells are missing values in the table. Figure 1 also reports the percent of each column that is missing. Overall, 73.8% of rows are missing at least one value, and effects that are missing any covariate make up roughly 74.4% of the total precision in the data. Thus, a complete-case analysis of all variables would require dropping nearly 27% of the rows in the data.</w:t>
       </w:r>
     </w:p>
     <w:p>
       <w:pPr>
         <w:pStyle w:val="Heading2"/>
       </w:pPr>
-      <w:bookmarkStart w:id="19" w:name="univariate-explorations"/>
+      <w:bookmarkStart w:id="11" w:name="univariate-explorations"/>
       <w:r>
         <w:t>Univariate Explorations</w:t>
       </w:r>
-      <w:bookmarkEnd w:id="19"/>
+      <w:bookmarkEnd w:id="11"/>
     </w:p>
     <w:p>
       <w:pPr>
@@ -3336,7 +3282,7 @@
                     </pic:cNvPicPr>
                   </pic:nvPicPr>
                   <pic:blipFill>
-                    <a:blip r:embed="rId10"/>
+                    <a:blip r:embed="rId8"/>
                     <a:stretch>
                       <a:fillRect/>
                     </a:stretch>
@@ -3376,17 +3322,21 @@
         <w:pStyle w:val="BodyText"/>
       </w:pPr>
       <w:r>
-        <w:t xml:space="preserve">Previously, we argued that precision-weighted percentages may be more informative in describing the extent of missingness in a meta-analysis. Raw percentages and precision-weighted percentages are presented in Table ??. We would discourage interpreting the size of the </w:t>
+        <w:t xml:space="preserve">Previously, we argued that precision-weighted percentages may be more informative in describing the extent of missingness in a meta-analysis. Raw percentages and precision-weighted percentages are presented in Table </w:t>
+      </w:r>
+      <w:r>
+        <w:t>1</w:t>
+      </w:r>
+      <w:r>
+        <w:t xml:space="preserve">. We would discourage interpreting the size of the </w:t>
       </w:r>
       <w:r>
         <w:lastRenderedPageBreak/>
         <w:t xml:space="preserve">differences between the raw and weighted percentages, however comparing those columns can identify variables missing from larger studies, which typically receive more weight in a meta-analysis. For example, the raw percentage column and Figure 2 would suggest missingness in the hours per week that Group 1 spent in treatment (24% missing) may be much less acute than missingness in the hours per week Group 2 spent in treatment (over 46% missing). But the weighted percentage indicates that the effects for which Group 1’s hours per week variable is missing make up nearly 37% of the total precision of effect estimates. Hence, excluding those effects in a complete-case or available-case analysis would reduce how accurately the relationship between Group 1’s treatment intensity and the intervention’s impact can be assessed. This reduction in accuracy would likely be greater </w:t>
       </w:r>
-      <w:ins w:id="20" w:author="Therese Deocampo Pigott" w:date="2020-06-16T09:07:00Z">
-        <w:r>
-          <w:t xml:space="preserve">than </w:t>
-        </w:r>
-      </w:ins>
+      <w:r>
+        <w:t xml:space="preserve">than </w:t>
+      </w:r>
       <w:r>
         <w:t>what is indicated by the raw percentages.</w:t>
       </w:r>
@@ -4615,11 +4565,11 @@
       <w:pPr>
         <w:pStyle w:val="Heading2"/>
       </w:pPr>
-      <w:bookmarkStart w:id="21" w:name="exploring-patterns-of-missingness"/>
+      <w:bookmarkStart w:id="12" w:name="exploring-patterns-of-missingness"/>
       <w:r>
         <w:t>Exploring Patterns of Missingness</w:t>
       </w:r>
-      <w:bookmarkEnd w:id="21"/>
+      <w:bookmarkEnd w:id="12"/>
     </w:p>
     <w:p>
       <w:pPr>
@@ -4690,7 +4640,7 @@
                     </pic:cNvPicPr>
                   </pic:nvPicPr>
                   <pic:blipFill>
-                    <a:blip r:embed="rId11"/>
+                    <a:blip r:embed="rId9"/>
                     <a:stretch>
                       <a:fillRect/>
                     </a:stretch>
@@ -4729,11 +4679,11 @@
       <w:pPr>
         <w:pStyle w:val="Heading2"/>
       </w:pPr>
-      <w:bookmarkStart w:id="22" w:name="relating-missingness-to-observed-values"/>
+      <w:bookmarkStart w:id="13" w:name="relating-missingness-to-observed-values"/>
       <w:r>
         <w:t>Relating Missingness to Observed Values</w:t>
       </w:r>
-      <w:bookmarkEnd w:id="22"/>
+      <w:bookmarkEnd w:id="13"/>
     </w:p>
     <w:p>
       <w:pPr>
@@ -4806,7 +4756,7 @@
                     </pic:cNvPicPr>
                   </pic:nvPicPr>
                   <pic:blipFill>
-                    <a:blip r:embed="rId12"/>
+                    <a:blip r:embed="rId10"/>
                     <a:stretch>
                       <a:fillRect/>
                     </a:stretch>
@@ -4936,7 +4886,7 @@
                     </pic:cNvPicPr>
                   </pic:nvPicPr>
                   <pic:blipFill>
-                    <a:blip r:embed="rId13"/>
+                    <a:blip r:embed="rId11"/>
                     <a:stretch>
                       <a:fillRect/>
                     </a:stretch>
@@ -5120,7 +5070,7 @@
                     </pic:cNvPicPr>
                   </pic:nvPicPr>
                   <pic:blipFill>
-                    <a:blip r:embed="rId14"/>
+                    <a:blip r:embed="rId12"/>
                     <a:stretch>
                       <a:fillRect/>
                     </a:stretch>
@@ -5191,7 +5141,7 @@
                     </pic:cNvPicPr>
                   </pic:nvPicPr>
                   <pic:blipFill>
-                    <a:blip r:embed="rId15"/>
+                    <a:blip r:embed="rId13"/>
                     <a:stretch>
                       <a:fillRect/>
                     </a:stretch>
@@ -5233,11 +5183,9 @@
       <w:r>
         <w:t xml:space="preserve">Comparing Figures 6 and 7 reveals that missingness in variables pertaining to Group 1’s treatment has a stronger relationship </w:t>
       </w:r>
-      <w:ins w:id="23" w:author="Therese Deocampo Pigott" w:date="2020-06-16T09:19:00Z">
-        <w:r>
-          <w:t xml:space="preserve">with </w:t>
-        </w:r>
-      </w:ins>
+      <w:r>
+        <w:t xml:space="preserve">with </w:t>
+      </w:r>
       <w:r>
         <w:t xml:space="preserve">the effect size estimates and standard errors than does missingness in variables pertaining to Group 2’s treatment. Omitting effects for which Group 1’s </w:t>
       </w:r>
@@ -5250,11 +5198,11 @@
       <w:pPr>
         <w:pStyle w:val="Heading2"/>
       </w:pPr>
-      <w:bookmarkStart w:id="24" w:name="discussion"/>
+      <w:bookmarkStart w:id="14" w:name="discussion"/>
       <w:r>
         <w:t>Discussion</w:t>
       </w:r>
-      <w:bookmarkEnd w:id="24"/>
+      <w:bookmarkEnd w:id="14"/>
     </w:p>
     <w:p>
       <w:pPr>
@@ -5284,36 +5232,18 @@
     <w:p>
       <w:pPr>
         <w:pStyle w:val="BodyText"/>
-        <w:rPr>
-          <w:ins w:id="25" w:author="Therese Deocampo Pigott" w:date="2020-06-20T10:43:00Z"/>
-        </w:rPr>
-      </w:pPr>
-      <w:ins w:id="26" w:author="Therese Deocampo Pigott" w:date="2020-06-20T10:43:00Z">
-        <w:r>
-          <w:lastRenderedPageBreak/>
-          <w:t>Conducting an EMA as outlined here provides insight into the evidence base in a meta-analysis. In the example, we have scant information about the duration and intensity of Group 2 interventions and thus can make limited inferences about how treatment effectiveness varies as a function of the comparison group’</w:t>
-        </w:r>
-        <w:r>
-          <w:t xml:space="preserve">s treatment. Presenting EMA results </w:t>
-        </w:r>
-      </w:ins>
-      <w:ins w:id="27" w:author="Therese Deocampo Pigott" w:date="2020-06-20T10:49:00Z">
-        <w:r>
-          <w:t>can</w:t>
-        </w:r>
-      </w:ins>
-      <w:ins w:id="28" w:author="Therese Deocampo Pigott" w:date="2020-06-20T10:43:00Z">
-        <w:r>
-          <w:t xml:space="preserve"> highlight both the gaps and the areas where effect size models are best supported by the data. </w:t>
-        </w:r>
-      </w:ins>
+      </w:pPr>
+      <w:r>
+        <w:lastRenderedPageBreak/>
+        <w:t>Conducting an EMA as outlined here provides insight into the evidence base in a meta-analysis. In the example, we have scant information about the duration and intensity of Group 2 interventions and thus can make limited inferences about how treatment effectiveness varies as a function of the comparison group’</w:t>
+      </w:r>
+      <w:r>
+        <w:t xml:space="preserve">s treatment. Presenting EMA results can highlight both the gaps and the areas where effect size models are best supported by the data. </w:t>
+      </w:r>
     </w:p>
     <w:p>
       <w:pPr>
         <w:pStyle w:val="BodyText"/>
-        <w:rPr>
-          <w:ins w:id="29" w:author="Therese Deocampo Pigott" w:date="2020-06-20T10:38:00Z"/>
-        </w:rPr>
       </w:pPr>
       <w:r>
         <w:t>How to proceed from an EMA will depend on what is known about the data collection and missingness. Based on our analysis, we would be cautious of using analysis methods that assume data are MCAR, such as complete-case analysis or shifting units of analysis. Tanner-Smith et al. used the EM algorithm to estimate their meta-regression models, which assumes data are MAR. This is consistent with our findings, and it is a common assumption made in analyses of incomplete data.</w:t>
@@ -5322,57 +5252,40 @@
     <w:p>
       <w:pPr>
         <w:pStyle w:val="BodyText"/>
-        <w:rPr>
-          <w:del w:id="30" w:author="Therese Deocampo Pigott" w:date="2020-06-20T10:43:00Z"/>
-        </w:rPr>
-      </w:pPr>
+      </w:pPr>
+      <w:r>
+        <w:t>The analyses presented, while suggestive, do have several limitations. First, data curators and analysts who extract data for a meta-analysis can and perhaps should play a larger role in EMA. While our post-hoc analysis had limited input from these individuals, they will almost certainly have some insight about what made particular variables difficult to extract from the literature, and why that may have occurred</w:t>
+      </w:r>
+      <w:r>
+        <w:t>.</w:t>
+      </w:r>
+      <w:r>
+        <w:t xml:space="preserve"> Data curators and analysts can also use the information from EMA to consider alternative ways to create variables from the data that is provided.</w:t>
+      </w:r>
     </w:p>
     <w:p>
       <w:pPr>
         <w:pStyle w:val="BodyText"/>
       </w:pPr>
       <w:r>
-        <w:t>The analyses presented, while suggestive, do have several limitations. First, data curators and analysts who extract data for a meta-analysis can and perhaps should play a larger role in EMA. While our post-hoc analysis had limited input from these individuals, they will almost certainly have some insight about what made particular variables difficult to extract from the literature, and why that may have occurred</w:t>
-      </w:r>
-      <w:ins w:id="31" w:author="Therese Deocampo Pigott" w:date="2020-06-17T11:55:00Z">
-        <w:r>
-          <w:t>.</w:t>
-        </w:r>
-      </w:ins>
-      <w:ins w:id="32" w:author="Therese Deocampo Pigott" w:date="2020-06-20T10:52:00Z">
-        <w:r>
-          <w:t xml:space="preserve"> Data curators and analysts can also use the information from EMA to consider alternative ways to create variables from the data that is provided.</w:t>
-        </w:r>
-      </w:ins>
-      <w:bookmarkStart w:id="33" w:name="_GoBack"/>
-      <w:bookmarkEnd w:id="33"/>
+        <w:t xml:space="preserve">Second, it will be impossible to distinguish between data that are MAR or MNAR using the methods demonstrated in this article. This is because MNAR assumes that missingness is related to data that is not actually observed. Thus, in order to study or confirm whether data are MNAR would require some knowledge of the unobserved data. Analogous limitations have been noted in tests for whether data are MAR or MNAR (Molenberghs </w:t>
+      </w:r>
+      <w:r>
+        <w:rPr>
+          <w:i/>
+        </w:rPr>
+        <w:t>et al.</w:t>
+      </w:r>
+      <w:r>
+        <w:t>, 2008; Rhoads, 2012).</w:t>
+      </w:r>
     </w:p>
     <w:p>
       <w:pPr>
         <w:pStyle w:val="BodyText"/>
       </w:pPr>
       <w:r>
-        <w:t xml:space="preserve">Second, it will be impossible to distinguish between data that are MAR or MNAR using the methods demonstrated in this article. This is because MNAR assumes that missingness is related to data that is not actually observed. Thus, in order to study or confirm whether data are </w:t>
-      </w:r>
-      <w:r>
         <w:lastRenderedPageBreak/>
-        <w:t xml:space="preserve">MNAR would require some knowledge of the unobserved data. Analogous limitations have been noted in tests for whether data are MAR or MNAR (Molenberghs </w:t>
-      </w:r>
-      <w:r>
-        <w:rPr>
-          <w:i/>
-        </w:rPr>
-        <w:t>et al.</w:t>
-      </w:r>
-      <w:r>
-        <w:t>, 2008; Rhoads, 2012).</w:t>
-      </w:r>
-    </w:p>
-    <w:p>
-      <w:pPr>
-        <w:pStyle w:val="BodyText"/>
-      </w:pPr>
-      <w:r>
         <w:t xml:space="preserve">The methodology discussed in this tutorial could be used to create different visualizations than were presented in this paper. Our complementary material develops on these results with a vignette that contains further visualizations and executable code implemented in the </w:t>
       </w:r>
       <w:r>
@@ -5395,19 +5308,19 @@
         <w:pStyle w:val="Heading2"/>
         <w:spacing w:line="360" w:lineRule="auto"/>
       </w:pPr>
-      <w:bookmarkStart w:id="34" w:name="references"/>
+      <w:bookmarkStart w:id="15" w:name="references"/>
       <w:r>
         <w:lastRenderedPageBreak/>
         <w:t>References</w:t>
       </w:r>
-      <w:bookmarkEnd w:id="34"/>
+      <w:bookmarkEnd w:id="15"/>
     </w:p>
     <w:p>
       <w:pPr>
         <w:pStyle w:val="Bibliography"/>
       </w:pPr>
-      <w:bookmarkStart w:id="35" w:name="ref-bakerClosedformEstimatesMissing1992"/>
-      <w:bookmarkStart w:id="36" w:name="refs"/>
+      <w:bookmarkStart w:id="16" w:name="ref-bakerClosedformEstimatesMissing1992"/>
+      <w:bookmarkStart w:id="17" w:name="refs"/>
       <w:r>
         <w:t xml:space="preserve">Baker SG, Rosenberger WF, Dersimonian R. (1992) Closed-form estimates for missing counts in two-way contingency tables. </w:t>
       </w:r>
@@ -5434,8 +5347,8 @@
       <w:pPr>
         <w:pStyle w:val="Bibliography"/>
       </w:pPr>
-      <w:bookmarkStart w:id="37" w:name="ref-borensteinIntroductionMetaanalysis20"/>
-      <w:bookmarkEnd w:id="35"/>
+      <w:bookmarkStart w:id="18" w:name="ref-borensteinIntroductionMetaanalysis20"/>
+      <w:bookmarkEnd w:id="16"/>
       <w:r>
         <w:t xml:space="preserve">Borenstein M. (2009) </w:t>
       </w:r>
@@ -5453,12 +5366,12 @@
       <w:pPr>
         <w:pStyle w:val="Bibliography"/>
       </w:pPr>
-      <w:bookmarkStart w:id="38" w:name="ref-borensteinComprehensiveMetaAnalysisV"/>
-      <w:bookmarkEnd w:id="37"/>
+      <w:bookmarkStart w:id="19" w:name="ref-borensteinComprehensiveMetaAnalysisV"/>
+      <w:bookmarkEnd w:id="18"/>
       <w:r>
         <w:t xml:space="preserve">Borenstein M, Hedges LV, Higgins JP, Rothstein H. (2012) Comprehensive Meta-Analysis Version 3.0. </w:t>
       </w:r>
-      <w:hyperlink r:id="rId16">
+      <w:hyperlink r:id="rId14">
         <w:r>
           <w:rPr>
             <w:rStyle w:val="Hyperlink"/>
@@ -5474,8 +5387,8 @@
       <w:pPr>
         <w:pStyle w:val="Bibliography"/>
       </w:pPr>
-      <w:bookmarkStart w:id="39" w:name="ref-bujaInteractiveHighdimensionalData19"/>
-      <w:bookmarkEnd w:id="38"/>
+      <w:bookmarkStart w:id="20" w:name="ref-bujaInteractiveHighdimensionalData19"/>
+      <w:bookmarkEnd w:id="19"/>
       <w:r>
         <w:t xml:space="preserve">Buja A, Cook D, Swayne DF. (1996) Interactive high-dimensional data visualization. </w:t>
       </w:r>
@@ -5502,8 +5415,8 @@
       <w:pPr>
         <w:pStyle w:val="Bibliography"/>
       </w:pPr>
-      <w:bookmarkStart w:id="40" w:name="ref-vanbuurenFlexibleImputationMissing20"/>
-      <w:bookmarkEnd w:id="39"/>
+      <w:bookmarkStart w:id="21" w:name="ref-vanbuurenFlexibleImputationMissing20"/>
+      <w:bookmarkEnd w:id="20"/>
       <w:r>
         <w:t xml:space="preserve">van Buuren S. (2018) </w:t>
       </w:r>
@@ -5521,8 +5434,8 @@
       <w:pPr>
         <w:pStyle w:val="Bibliography"/>
       </w:pPr>
-      <w:bookmarkStart w:id="41" w:name="ref-chengVisuallyExploringMissing2015"/>
-      <w:bookmarkEnd w:id="40"/>
+      <w:bookmarkStart w:id="22" w:name="ref-chengVisuallyExploringMissing2015"/>
+      <w:bookmarkEnd w:id="21"/>
       <w:r>
         <w:t xml:space="preserve">Cheng X, Cook D, Hofmann H. (2015) Visually exploring missing values in multivariable data using a graphical user interface. </w:t>
       </w:r>
@@ -5549,8 +5462,8 @@
       <w:pPr>
         <w:pStyle w:val="Bibliography"/>
       </w:pPr>
-      <w:bookmarkStart w:id="42" w:name="ref-conwayUpSetRPackageVisualization2017"/>
-      <w:bookmarkEnd w:id="41"/>
+      <w:bookmarkStart w:id="23" w:name="ref-conwayUpSetRPackageVisualization2017"/>
+      <w:bookmarkEnd w:id="22"/>
       <w:r>
         <w:t xml:space="preserve">Conway JR, Lex A, Gehlenborg N. (2017) UpSetR: an R package for the visualization of intersecting sets and their properties. </w:t>
       </w:r>
@@ -5577,8 +5490,8 @@
       <w:pPr>
         <w:pStyle w:val="Bibliography"/>
       </w:pPr>
-      <w:bookmarkStart w:id="43" w:name="ref-cooperSynthesizingResearchGuide1998"/>
-      <w:bookmarkEnd w:id="42"/>
+      <w:bookmarkStart w:id="24" w:name="ref-cooperSynthesizingResearchGuide1998"/>
+      <w:bookmarkEnd w:id="23"/>
       <w:r>
         <w:t xml:space="preserve">Cooper HM. (1998) </w:t>
       </w:r>
@@ -5596,8 +5509,8 @@
       <w:pPr>
         <w:pStyle w:val="Bibliography"/>
       </w:pPr>
-      <w:bookmarkStart w:id="44" w:name="ref-cooperHandbookResearchSynthesis2019"/>
-      <w:bookmarkEnd w:id="43"/>
+      <w:bookmarkStart w:id="25" w:name="ref-cooperHandbookResearchSynthesis2019"/>
+      <w:bookmarkEnd w:id="24"/>
       <w:r>
         <w:t xml:space="preserve">Cooper HM, Hedges LV, Valentine JC (eds). (2019) </w:t>
       </w:r>
@@ -5615,8 +5528,8 @@
       <w:pPr>
         <w:pStyle w:val="Bibliography"/>
       </w:pPr>
-      <w:bookmarkStart w:id="45" w:name="ref-dempsterMaximumLikelihoodIncomplete1"/>
-      <w:bookmarkEnd w:id="44"/>
+      <w:bookmarkStart w:id="26" w:name="ref-dempsterMaximumLikelihoodIncomplete1"/>
+      <w:bookmarkEnd w:id="25"/>
       <w:r>
         <w:t xml:space="preserve">Dempster AP, Laird NM, Rubin DB. (1977) Maximum likelihood from incomplete data via the EM algorithm. </w:t>
       </w:r>
@@ -5643,8 +5556,8 @@
       <w:pPr>
         <w:pStyle w:val="Bibliography"/>
       </w:pPr>
-      <w:bookmarkStart w:id="46" w:name="ref-diggleInformativeDropoutLongitudinal"/>
-      <w:bookmarkEnd w:id="45"/>
+      <w:bookmarkStart w:id="27" w:name="ref-diggleInformativeDropoutLongitudinal"/>
+      <w:bookmarkEnd w:id="26"/>
       <w:r>
         <w:t xml:space="preserve">Diggle P, Kenward MG. (1994) Informative drop-out in longitudinal data analysis. </w:t>
       </w:r>
@@ -5671,8 +5584,8 @@
       <w:pPr>
         <w:pStyle w:val="Bibliography"/>
       </w:pPr>
-      <w:bookmarkStart w:id="47" w:name="ref-eggerBiasMetaanalysisDetected1997"/>
-      <w:bookmarkEnd w:id="46"/>
+      <w:bookmarkStart w:id="28" w:name="ref-eggerBiasMetaanalysisDetected1997"/>
+      <w:bookmarkEnd w:id="27"/>
       <w:r>
         <w:t xml:space="preserve">Egger M, Smith GD, Schneider M, Minder C. (1997) Bias in meta-analysis detected by a simple, graphical test. </w:t>
       </w:r>
@@ -5699,8 +5612,8 @@
       <w:pPr>
         <w:pStyle w:val="Bibliography"/>
       </w:pPr>
-      <w:bookmarkStart w:id="48" w:name="ref-grahamMissingDataAnalysis2009"/>
-      <w:bookmarkEnd w:id="47"/>
+      <w:bookmarkStart w:id="29" w:name="ref-grahamMissingDataAnalysis2009"/>
+      <w:bookmarkEnd w:id="28"/>
       <w:r>
         <w:t xml:space="preserve">Graham JW. (2009) Missing data analysis: Making it work in the real world. </w:t>
       </w:r>
@@ -5727,8 +5640,8 @@
       <w:pPr>
         <w:pStyle w:val="Bibliography"/>
       </w:pPr>
-      <w:bookmarkStart w:id="49" w:name="ref-grahamMissingData2012"/>
-      <w:bookmarkEnd w:id="48"/>
+      <w:bookmarkStart w:id="30" w:name="ref-grahamMissingData2012"/>
+      <w:bookmarkEnd w:id="29"/>
       <w:r>
         <w:t xml:space="preserve">Graham JW. (2012) </w:t>
       </w:r>
@@ -5746,8 +5659,8 @@
       <w:pPr>
         <w:pStyle w:val="Bibliography"/>
       </w:pPr>
-      <w:bookmarkStart w:id="50" w:name="ref-grahamMethodsHandlingMissing2003"/>
-      <w:bookmarkEnd w:id="49"/>
+      <w:bookmarkStart w:id="31" w:name="ref-grahamMethodsHandlingMissing2003"/>
+      <w:bookmarkEnd w:id="30"/>
       <w:r>
         <w:t xml:space="preserve">Graham JW, Cumsille PE, Elek-Fisk E. (2003) Methods for handling missing data. In I.B. Weiner (ed), </w:t>
       </w:r>
@@ -5765,8 +5678,8 @@
       <w:pPr>
         <w:pStyle w:val="Bibliography"/>
       </w:pPr>
-      <w:bookmarkStart w:id="51" w:name="ref-hedgesEstimationEffectSize1984"/>
-      <w:bookmarkEnd w:id="50"/>
+      <w:bookmarkStart w:id="32" w:name="ref-hedgesEstimationEffectSize1984"/>
+      <w:bookmarkEnd w:id="31"/>
       <w:r>
         <w:t xml:space="preserve">Hedges LV. (1984) Estimation of effect size under nonrandom sampling: The effects of censoring studies yielding statistically insignificant mean differences. </w:t>
       </w:r>
@@ -5793,8 +5706,8 @@
       <w:pPr>
         <w:pStyle w:val="Bibliography"/>
       </w:pPr>
-      <w:bookmarkStart w:id="52" w:name="ref-hedgesStatisticalMethodsMetaanalysis"/>
-      <w:bookmarkEnd w:id="51"/>
+      <w:bookmarkStart w:id="33" w:name="ref-hedgesStatisticalMethodsMetaanalysis"/>
+      <w:bookmarkEnd w:id="32"/>
       <w:r>
         <w:lastRenderedPageBreak/>
         <w:t xml:space="preserve">Hedges LV, Olkin I. (1985) </w:t>
@@ -5813,8 +5726,8 @@
       <w:pPr>
         <w:pStyle w:val="Bibliography"/>
       </w:pPr>
-      <w:bookmarkStart w:id="53" w:name="ref-higginsImputationMethodsMissing2008"/>
-      <w:bookmarkEnd w:id="52"/>
+      <w:bookmarkStart w:id="34" w:name="ref-higginsImputationMethodsMissing2008"/>
+      <w:bookmarkEnd w:id="33"/>
       <w:r>
         <w:t xml:space="preserve">Higgins JP, White IR, Wood AM. (2008) Imputation methods for missing outcome data in meta-analysis of clinical trials. </w:t>
       </w:r>
@@ -5841,8 +5754,8 @@
       <w:pPr>
         <w:pStyle w:val="Bibliography"/>
       </w:pPr>
-      <w:bookmarkStart w:id="54" w:name="ref-ibrahimIncompleteDataGeneralized1990"/>
-      <w:bookmarkEnd w:id="53"/>
+      <w:bookmarkStart w:id="35" w:name="ref-ibrahimIncompleteDataGeneralized1990"/>
+      <w:bookmarkEnd w:id="34"/>
       <w:r>
         <w:t xml:space="preserve">Ibrahim JG. (1990) Incomplete data in generalized linear models. </w:t>
       </w:r>
@@ -5869,8 +5782,8 @@
       <w:pPr>
         <w:pStyle w:val="Bibliography"/>
       </w:pPr>
-      <w:bookmarkStart w:id="55" w:name="ref-ibrahimMissingCovariatesGeneralized1"/>
-      <w:bookmarkEnd w:id="54"/>
+      <w:bookmarkStart w:id="36" w:name="ref-ibrahimMissingCovariatesGeneralized1"/>
+      <w:bookmarkEnd w:id="35"/>
       <w:r>
         <w:t xml:space="preserve">Ibrahim JG, Lipsitz SR, Chen M-H. (1999) Missing covariates in generalized linear models when the missing data mechanism is non-ignorable. </w:t>
       </w:r>
@@ -5897,8 +5810,8 @@
       <w:pPr>
         <w:pStyle w:val="Bibliography"/>
       </w:pPr>
-      <w:bookmarkStart w:id="56" w:name="ref-lightSummingScienceReviewing1984"/>
-      <w:bookmarkEnd w:id="55"/>
+      <w:bookmarkStart w:id="37" w:name="ref-lightSummingScienceReviewing1984"/>
+      <w:bookmarkEnd w:id="36"/>
       <w:r>
         <w:t xml:space="preserve">Light RJ, Pillemer DB. (1984) </w:t>
       </w:r>
@@ -5916,8 +5829,8 @@
       <w:pPr>
         <w:pStyle w:val="Bibliography"/>
       </w:pPr>
-      <w:bookmarkStart w:id="57" w:name="ref-littleTestMissingCompletely1988"/>
-      <w:bookmarkEnd w:id="56"/>
+      <w:bookmarkStart w:id="38" w:name="ref-littleTestMissingCompletely1988"/>
+      <w:bookmarkEnd w:id="37"/>
       <w:r>
         <w:t xml:space="preserve">Little RJA. (1988) A test of missing completely at random for multivariate data with missing values. </w:t>
       </w:r>
@@ -5944,8 +5857,8 @@
       <w:pPr>
         <w:pStyle w:val="Bibliography"/>
       </w:pPr>
-      <w:bookmarkStart w:id="58" w:name="ref-littleStatisticalAnalysisMissing2002"/>
-      <w:bookmarkEnd w:id="57"/>
+      <w:bookmarkStart w:id="39" w:name="ref-littleStatisticalAnalysisMissing2002"/>
+      <w:bookmarkEnd w:id="38"/>
       <w:r>
         <w:t xml:space="preserve">Little RJA, Rubin DB. (2002) </w:t>
       </w:r>
@@ -5963,8 +5876,8 @@
       <w:pPr>
         <w:pStyle w:val="Bibliography"/>
       </w:pPr>
-      <w:bookmarkStart w:id="59" w:name="ref-molenberghsEveryMissingnessNot2008"/>
-      <w:bookmarkEnd w:id="58"/>
+      <w:bookmarkStart w:id="40" w:name="ref-molenberghsEveryMissingnessNot2008"/>
+      <w:bookmarkEnd w:id="39"/>
       <w:r>
         <w:t xml:space="preserve">Molenberghs G, Beunckens C, Sotto C, Kenward MG. (2008) Every missingness not at random model has a missingness at random counterpart with equal fit. </w:t>
       </w:r>
@@ -5991,8 +5904,8 @@
       <w:pPr>
         <w:pStyle w:val="Bibliography"/>
       </w:pPr>
-      <w:bookmarkStart w:id="60" w:name="ref-molenberghsAnalysisLongitudinalOrdin"/>
-      <w:bookmarkEnd w:id="59"/>
+      <w:bookmarkStart w:id="41" w:name="ref-molenberghsAnalysisLongitudinalOrdin"/>
+      <w:bookmarkEnd w:id="40"/>
       <w:r>
         <w:t xml:space="preserve">Molenberghs G, Kenward MG, Lesaffre E. (1997) The analysis of longitudinal ordinal data with nonrandom drop-out. </w:t>
       </w:r>
@@ -6019,8 +5932,8 @@
       <w:pPr>
         <w:pStyle w:val="Bibliography"/>
       </w:pPr>
-      <w:bookmarkStart w:id="61" w:name="ref-newbury-birchSystematicReviewEfficac"/>
-      <w:bookmarkEnd w:id="60"/>
+      <w:bookmarkStart w:id="42" w:name="ref-newbury-birchSystematicReviewEfficac"/>
+      <w:bookmarkEnd w:id="41"/>
       <w:r>
         <w:t xml:space="preserve">Newbury-Birch D, Ferguson J, Landale S, et al. (2018) A systematic review of the efficacy of alcohol interventions for incarcerated people. </w:t>
       </w:r>
@@ -6047,8 +5960,8 @@
       <w:pPr>
         <w:pStyle w:val="Bibliography"/>
       </w:pPr>
-      <w:bookmarkStart w:id="62" w:name="ref-pigottMissingPredictorsModels2001"/>
-      <w:bookmarkEnd w:id="61"/>
+      <w:bookmarkStart w:id="43" w:name="ref-pigottMissingPredictorsModels2001"/>
+      <w:bookmarkEnd w:id="42"/>
       <w:r>
         <w:t xml:space="preserve">Pigott TD. (2001a) Missing predictors in models of effect size. </w:t>
       </w:r>
@@ -6074,12 +5987,9 @@
     <w:p>
       <w:pPr>
         <w:pStyle w:val="Bibliography"/>
-        <w:rPr>
-          <w:ins w:id="63" w:author="Therese Deocampo Pigott" w:date="2020-06-20T10:13:00Z"/>
-        </w:rPr>
-      </w:pPr>
-      <w:bookmarkStart w:id="64" w:name="ref-pigottReviewMethodsMissing2001"/>
-      <w:bookmarkEnd w:id="62"/>
+      </w:pPr>
+      <w:bookmarkStart w:id="44" w:name="ref-pigottReviewMethodsMissing2001"/>
+      <w:bookmarkEnd w:id="43"/>
       <w:r>
         <w:t xml:space="preserve">Pigott TD. (2001b) A review of methods for missing data. </w:t>
       </w:r>
@@ -6106,46 +6016,34 @@
       <w:pPr>
         <w:pStyle w:val="Bibliography"/>
       </w:pPr>
-      <w:ins w:id="65" w:author="Therese Deocampo Pigott" w:date="2020-06-20T10:13:00Z">
-        <w:r>
-          <w:t xml:space="preserve">Pigott TD, Polanin, JR. (2020). </w:t>
-        </w:r>
-      </w:ins>
-      <w:ins w:id="66" w:author="Therese Deocampo Pigott" w:date="2020-06-20T10:14:00Z">
-        <w:r>
-          <w:t xml:space="preserve">Methodological guidance paper: High-quality meta-analysis in a systematic review. </w:t>
-        </w:r>
-        <w:r>
-          <w:rPr>
-            <w:i/>
-          </w:rPr>
-          <w:t xml:space="preserve">Review of Educational Research, </w:t>
-        </w:r>
-        <w:r>
-          <w:rPr>
-            <w:b/>
-          </w:rPr>
-          <w:t>90</w:t>
-        </w:r>
-        <w:r>
-          <w:t xml:space="preserve">, </w:t>
-        </w:r>
-      </w:ins>
-      <w:ins w:id="67" w:author="Therese Deocampo Pigott" w:date="2020-06-20T10:15:00Z">
-        <w:r>
-          <w:t xml:space="preserve">24-46. </w:t>
-        </w:r>
-        <w:r>
-          <w:t>https://doi.org/10.3102%2F0034654319877153</w:t>
-        </w:r>
-      </w:ins>
+      <w:r>
+        <w:t xml:space="preserve">Pigott TD, Polanin, JR. (2020). Methodological guidance paper: High-quality meta-analysis in a systematic review. </w:t>
+      </w:r>
+      <w:r>
+        <w:rPr>
+          <w:i/>
+        </w:rPr>
+        <w:t xml:space="preserve">Review of Educational Research, </w:t>
+      </w:r>
+      <w:r>
+        <w:rPr>
+          <w:b/>
+        </w:rPr>
+        <w:t>90</w:t>
+      </w:r>
+      <w:r>
+        <w:t xml:space="preserve">, 24-46. </w:t>
+      </w:r>
+      <w:r>
+        <w:t>https://doi.org/10.3102%2F0034654319877153</w:t>
+      </w:r>
     </w:p>
     <w:p>
       <w:pPr>
         <w:pStyle w:val="Bibliography"/>
       </w:pPr>
-      <w:bookmarkStart w:id="68" w:name="ref-pigottHandlingMissingData2019"/>
-      <w:bookmarkEnd w:id="64"/>
+      <w:bookmarkStart w:id="45" w:name="ref-pigottHandlingMissingData2019"/>
+      <w:bookmarkEnd w:id="44"/>
       <w:r>
         <w:t xml:space="preserve">Pigott TD. (2019) Handling missing data. In Harris Cooper, Larry V. Hedges &amp; Jeffrey C. Valentine (eds), </w:t>
       </w:r>
@@ -6163,8 +6061,8 @@
       <w:pPr>
         <w:pStyle w:val="Bibliography"/>
       </w:pPr>
-      <w:bookmarkStart w:id="69" w:name="ref-ramseyTechnologybasedAlcoholInterven"/>
-      <w:bookmarkEnd w:id="68"/>
+      <w:bookmarkStart w:id="46" w:name="ref-ramseyTechnologybasedAlcoholInterven"/>
+      <w:bookmarkEnd w:id="45"/>
       <w:r>
         <w:t xml:space="preserve">Ramsey AT, Satterfield JM, Gerke DR, Proctor EK. (2019) Technology-based alcohol interventions in primary care: Systematic review. </w:t>
       </w:r>
@@ -6191,8 +6089,8 @@
       <w:pPr>
         <w:pStyle w:val="Bibliography"/>
       </w:pPr>
-      <w:bookmarkStart w:id="70" w:name="ref-rhoadsProblemsTestsMissingness2012"/>
-      <w:bookmarkEnd w:id="69"/>
+      <w:bookmarkStart w:id="47" w:name="ref-rhoadsProblemsTestsMissingness2012"/>
+      <w:bookmarkEnd w:id="46"/>
       <w:r>
         <w:t xml:space="preserve">Rhoads CH. (2012) Problems with tests of the missingness mechanism in quantitative policy studies. </w:t>
       </w:r>
@@ -6219,8 +6117,8 @@
       <w:pPr>
         <w:pStyle w:val="Bibliography"/>
       </w:pPr>
-      <w:bookmarkStart w:id="71" w:name="ref-rosenthalFileDrawerProblem1979"/>
-      <w:bookmarkEnd w:id="70"/>
+      <w:bookmarkStart w:id="48" w:name="ref-rosenthalFileDrawerProblem1979"/>
+      <w:bookmarkEnd w:id="47"/>
       <w:r>
         <w:lastRenderedPageBreak/>
         <w:t xml:space="preserve">Rosenthal R. (1979) The file drawer problem and tolerance for null results. </w:t>
@@ -6248,8 +6146,8 @@
       <w:pPr>
         <w:pStyle w:val="Bibliography"/>
       </w:pPr>
-      <w:bookmarkStart w:id="72" w:name="ref-rothsteinPublicationBiasMetaanalysis"/>
-      <w:bookmarkEnd w:id="71"/>
+      <w:bookmarkStart w:id="49" w:name="ref-rothsteinPublicationBiasMetaanalysis"/>
+      <w:bookmarkEnd w:id="48"/>
       <w:r>
         <w:t xml:space="preserve">Rothstein H, Sutton AJ, Borenstein M (eds). (2005) </w:t>
       </w:r>
@@ -6267,8 +6165,8 @@
       <w:pPr>
         <w:pStyle w:val="Bibliography"/>
       </w:pPr>
-      <w:bookmarkStart w:id="73" w:name="ref-rubinInferenceMissingData1976"/>
-      <w:bookmarkEnd w:id="72"/>
+      <w:bookmarkStart w:id="50" w:name="ref-rubinInferenceMissingData1976"/>
+      <w:bookmarkEnd w:id="49"/>
       <w:r>
         <w:t xml:space="preserve">Rubin DB. (1976) Inference and missing data. </w:t>
       </w:r>
@@ -6295,8 +6193,8 @@
       <w:pPr>
         <w:pStyle w:val="Bibliography"/>
       </w:pPr>
-      <w:bookmarkStart w:id="74" w:name="ref-rubinMultipleImputationNonresponse19"/>
-      <w:bookmarkEnd w:id="73"/>
+      <w:bookmarkStart w:id="51" w:name="ref-rubinMultipleImputationNonresponse19"/>
+      <w:bookmarkEnd w:id="50"/>
       <w:r>
         <w:t xml:space="preserve">Rubin DB. (1987) </w:t>
       </w:r>
@@ -6314,8 +6212,8 @@
       <w:pPr>
         <w:pStyle w:val="Bibliography"/>
       </w:pPr>
-      <w:bookmarkStart w:id="75" w:name="ref-schaferMissingDataOur2002"/>
-      <w:bookmarkEnd w:id="74"/>
+      <w:bookmarkStart w:id="52" w:name="ref-schaferMissingDataOur2002"/>
+      <w:bookmarkEnd w:id="51"/>
       <w:r>
         <w:t xml:space="preserve">Schafer JL, Graham JW. (2002) Missing data: our view of the state of the art. </w:t>
       </w:r>
@@ -6342,8 +6240,8 @@
       <w:pPr>
         <w:pStyle w:val="Bibliography"/>
       </w:pPr>
-      <w:bookmarkStart w:id="76" w:name="ref-seamanWhatMeantMissing2013"/>
-      <w:bookmarkEnd w:id="75"/>
+      <w:bookmarkStart w:id="53" w:name="ref-seamanWhatMeantMissing2013"/>
+      <w:bookmarkEnd w:id="52"/>
       <w:r>
         <w:t xml:space="preserve">Seaman S, Galati J, Jackson D, Carlin J. (2013) What is meant by ‘missing at random’? </w:t>
       </w:r>
@@ -6370,8 +6268,8 @@
       <w:pPr>
         <w:pStyle w:val="Bibliography"/>
       </w:pPr>
-      <w:bookmarkStart w:id="77" w:name="ref-tanner-smithAdolescentSubstanceUse20"/>
-      <w:bookmarkEnd w:id="76"/>
+      <w:bookmarkStart w:id="54" w:name="ref-tanner-smithAdolescentSubstanceUse20"/>
+      <w:bookmarkEnd w:id="53"/>
       <w:r>
         <w:t>Tanner-Smith EE, Steinka-Fry KT, Kettrey HH, Lipsey MW. (2016) Adolescent substance use treatment effectiveness: A systematic review and meta-analysis. Office of Justice Programs.</w:t>
       </w:r>
@@ -6380,8 +6278,8 @@
       <w:pPr>
         <w:pStyle w:val="Bibliography"/>
       </w:pPr>
-      <w:bookmarkStart w:id="78" w:name="ref-tanner-smithComparativeEffectiveness"/>
-      <w:bookmarkEnd w:id="77"/>
+      <w:bookmarkStart w:id="55" w:name="ref-tanner-smithComparativeEffectiveness"/>
+      <w:bookmarkEnd w:id="54"/>
       <w:r>
         <w:t xml:space="preserve">Tanner-Smith EE, Wilson SJ, Lipsey MW. (2013) The comparative effectiveness of outpatient treatment for adolescent substance abuse: A meta-analysis. </w:t>
       </w:r>
@@ -6408,8 +6306,8 @@
       <w:pPr>
         <w:pStyle w:val="Bibliography"/>
       </w:pPr>
-      <w:bookmarkStart w:id="79" w:name="ref-tierneyVisdatVisualisingWhole2017"/>
-      <w:bookmarkEnd w:id="78"/>
+      <w:bookmarkStart w:id="56" w:name="ref-tierneyVisdatVisualisingWhole2017"/>
+      <w:bookmarkEnd w:id="55"/>
       <w:r>
         <w:t xml:space="preserve">Tierney NJ. (2017) visdat: Visualising whole data frames. </w:t>
       </w:r>
@@ -6436,8 +6334,8 @@
       <w:pPr>
         <w:pStyle w:val="Bibliography"/>
       </w:pPr>
-      <w:bookmarkStart w:id="80" w:name="ref-tierneyExpandingTidyData2018"/>
-      <w:bookmarkEnd w:id="79"/>
+      <w:bookmarkStart w:id="57" w:name="ref-tierneyExpandingTidyData2018"/>
+      <w:bookmarkEnd w:id="56"/>
       <w:r>
         <w:t xml:space="preserve">Tierney NJ, Cook DH. (2018) Expanding tidy data principles to facilitate missing data exploration, visualization and assessment of imputations. </w:t>
       </w:r>
@@ -6455,8 +6353,8 @@
       <w:pPr>
         <w:pStyle w:val="Bibliography"/>
       </w:pPr>
-      <w:bookmarkStart w:id="81" w:name="ref-tiptonHistoryMetaregressionTechnical"/>
-      <w:bookmarkEnd w:id="80"/>
+      <w:bookmarkStart w:id="58" w:name="ref-tiptonHistoryMetaregressionTechnical"/>
+      <w:bookmarkEnd w:id="57"/>
       <w:r>
         <w:t xml:space="preserve">Tipton E, Pustejovsky JE, Ahmadi H. (2019a) A history of meta-regression: Technical, conceptual, and practical developments between 1974 and 2018. </w:t>
       </w:r>
@@ -6483,8 +6381,8 @@
       <w:pPr>
         <w:pStyle w:val="Bibliography"/>
       </w:pPr>
-      <w:bookmarkStart w:id="82" w:name="ref-tiptonCurrentPracticesMetaregression"/>
-      <w:bookmarkEnd w:id="81"/>
+      <w:bookmarkStart w:id="59" w:name="ref-tiptonCurrentPracticesMetaregression"/>
+      <w:bookmarkEnd w:id="58"/>
       <w:r>
         <w:t xml:space="preserve">Tipton E, Pustejovsky JE, Ahmadi H. (2019b) Current practices in meta-regression in psychology, education, and medicine. </w:t>
       </w:r>
@@ -6511,12 +6409,12 @@
       <w:pPr>
         <w:pStyle w:val="Bibliography"/>
       </w:pPr>
-      <w:bookmarkStart w:id="83" w:name="ref-trikalinosOpenMetaAnalystPowerfulOpe"/>
-      <w:bookmarkEnd w:id="82"/>
+      <w:bookmarkStart w:id="60" w:name="ref-trikalinosOpenMetaAnalystPowerfulOpe"/>
+      <w:bookmarkEnd w:id="59"/>
       <w:r>
         <w:t xml:space="preserve">Trikalinos T. (2012) OpenMetaAnalyst: Powerful open-source software for meta-analysis. </w:t>
       </w:r>
-      <w:hyperlink r:id="rId17">
+      <w:hyperlink r:id="rId15">
         <w:r>
           <w:rPr>
             <w:rStyle w:val="Hyperlink"/>
@@ -6532,8 +6430,8 @@
       <w:pPr>
         <w:pStyle w:val="Bibliography"/>
       </w:pPr>
-      <w:bookmarkStart w:id="84" w:name="ref-troxelAnalysisLongitudinalData2002"/>
-      <w:bookmarkEnd w:id="83"/>
+      <w:bookmarkStart w:id="61" w:name="ref-troxelAnalysisLongitudinalData2002"/>
+      <w:bookmarkEnd w:id="60"/>
       <w:r>
         <w:t xml:space="preserve">Troxel AB, Harrington DP, Lipsitz SR. (2002) Analysis of longitudinal data with non-ignorable non-monotone missing values. </w:t>
       </w:r>
@@ -6560,8 +6458,8 @@
       <w:pPr>
         <w:pStyle w:val="Bibliography"/>
       </w:pPr>
-      <w:bookmarkStart w:id="85" w:name="ref-tukeyFutureDataAnalysis1962"/>
-      <w:bookmarkEnd w:id="84"/>
+      <w:bookmarkStart w:id="62" w:name="ref-tukeyFutureDataAnalysis1962"/>
+      <w:bookmarkEnd w:id="61"/>
       <w:r>
         <w:t xml:space="preserve">Tukey JW. (1962) The future of data analysis. </w:t>
       </w:r>
@@ -6588,8 +6486,8 @@
       <w:pPr>
         <w:pStyle w:val="Bibliography"/>
       </w:pPr>
-      <w:bookmarkStart w:id="86" w:name="ref-viechtbauerConductingMetaanalysesMet"/>
-      <w:bookmarkEnd w:id="85"/>
+      <w:bookmarkStart w:id="63" w:name="ref-viechtbauerConductingMetaanalysesMet"/>
+      <w:bookmarkEnd w:id="62"/>
       <w:r>
         <w:t xml:space="preserve">Viechtbauer W. (2010) Conducting meta-analyses in R with the metafor package. </w:t>
       </w:r>
@@ -6616,8 +6514,8 @@
       <w:pPr>
         <w:pStyle w:val="Bibliography"/>
       </w:pPr>
-      <w:bookmarkStart w:id="87" w:name="ref-whiteOnlineAlcoholInterventions2010"/>
-      <w:bookmarkEnd w:id="86"/>
+      <w:bookmarkStart w:id="64" w:name="ref-whiteOnlineAlcoholInterventions2010"/>
+      <w:bookmarkEnd w:id="63"/>
       <w:r>
         <w:t xml:space="preserve">White A, Kavanagh D, Stallman H, et al. (2010) Online alcohol Interventions: A systematic review. </w:t>
       </w:r>
@@ -6644,8 +6542,8 @@
       <w:pPr>
         <w:pStyle w:val="Bibliography"/>
       </w:pPr>
-      <w:bookmarkStart w:id="88" w:name="ref-yuvarajEffectivenessWorkplaceInterve"/>
-      <w:bookmarkEnd w:id="87"/>
+      <w:bookmarkStart w:id="65" w:name="ref-yuvarajEffectivenessWorkplaceInterve"/>
+      <w:bookmarkEnd w:id="64"/>
       <w:r>
         <w:lastRenderedPageBreak/>
         <w:t xml:space="preserve">Yuvaraj K, Eliyas SK, Gokul S, Manikandanesan S. (2019) Effectiveness of workplace intervention for reducing alcohol consumption: A systematic review and meta-analysis. </w:t>
@@ -6668,12 +6566,12 @@
       <w:r>
         <w:t>: 264–271.</w:t>
       </w:r>
-      <w:bookmarkEnd w:id="36"/>
-      <w:bookmarkEnd w:id="88"/>
+      <w:bookmarkEnd w:id="17"/>
+      <w:bookmarkEnd w:id="65"/>
     </w:p>
     <w:sectPr>
-      <w:footerReference w:type="even" r:id="rId18"/>
-      <w:footerReference w:type="default" r:id="rId19"/>
+      <w:footerReference w:type="even" r:id="rId16"/>
+      <w:footerReference w:type="default" r:id="rId17"/>
       <w:pgSz w:w="12240" w:h="15840"/>
       <w:pgMar w:top="1440" w:right="1440" w:bottom="1440" w:left="1440" w:header="720" w:footer="720" w:gutter="0"/>
       <w:cols w:space="720"/>
@@ -6682,55 +6580,8 @@
 </w:document>
 </file>
 
-<file path=word/comments.xml><?xml version="1.0" encoding="utf-8"?>
-<w:comments xmlns:wpc="http://schemas.microsoft.com/office/word/2010/wordprocessingCanvas" xmlns:cx="http://schemas.microsoft.com/office/drawing/2014/chartex" xmlns:cx1="http://schemas.microsoft.com/office/drawing/2015/9/8/chartex" xmlns:mc="http://schemas.openxmlformats.org/markup-compatibility/2006" xmlns:o="urn:schemas-microsoft-com:office:office" xmlns:r="http://schemas.openxmlformats.org/officeDocument/2006/relationships" xmlns:m="http://schemas.openxmlformats.org/officeDocument/2006/math" xmlns:v="urn:schemas-microsoft-com:vml" xmlns:wp14="http://schemas.microsoft.com/office/word/2010/wordprocessingDrawing" xmlns:wp="http://schemas.openxmlformats.org/drawingml/2006/wordprocessingDrawing" xmlns:w10="urn:schemas-microsoft-com:office:word" xmlns:w="http://schemas.openxmlformats.org/wordprocessingml/2006/main" xmlns:w14="http://schemas.microsoft.com/office/word/2010/wordml" xmlns:w15="http://schemas.microsoft.com/office/word/2012/wordml" xmlns:w16se="http://schemas.microsoft.com/office/word/2015/wordml/symex" xmlns:wpg="http://schemas.microsoft.com/office/word/2010/wordprocessingGroup" xmlns:wpi="http://schemas.microsoft.com/office/word/2010/wordprocessingInk" xmlns:wne="http://schemas.microsoft.com/office/word/2006/wordml" xmlns:wps="http://schemas.microsoft.com/office/word/2010/wordprocessingShape" mc:Ignorable="w14 w15 w16se wp14">
-  <w:comment w:id="5" w:author="Therese Deocampo Pigott" w:date="2020-06-20T09:49:00Z" w:initials="TDP">
-    <w:p>
-      <w:pPr>
-        <w:pStyle w:val="CommentText"/>
-      </w:pPr>
-      <w:r>
-        <w:rPr>
-          <w:rStyle w:val="CommentReference"/>
-        </w:rPr>
-        <w:annotationRef/>
-      </w:r>
-      <w:r>
-        <w:t>Should we cite Mike Cheung here – what references did Tanner-Smith use for EM?</w:t>
-      </w:r>
-    </w:p>
-  </w:comment>
-  <w:comment w:id="18" w:author="Therese Deocampo Pigott" w:date="2020-06-16T09:05:00Z" w:initials="TDP">
-    <w:p>
-      <w:pPr>
-        <w:pStyle w:val="CommentText"/>
-      </w:pPr>
-      <w:r>
-        <w:rPr>
-          <w:rStyle w:val="CommentReference"/>
-        </w:rPr>
-        <w:annotationRef/>
-      </w:r>
-      <w:r>
-        <w:t>Not sure I understand this sentence</w:t>
-      </w:r>
-      <w:r>
-        <w:t xml:space="preserve"> – if 74% of rows are missing one value, then a complete case analysis would only use 26% of the cases, right?</w:t>
-      </w:r>
-    </w:p>
-  </w:comment>
-</w:comments>
-</file>
-
-<file path=word/commentsExtended.xml><?xml version="1.0" encoding="utf-8"?>
-<w15:commentsEx xmlns:wpc="http://schemas.microsoft.com/office/word/2010/wordprocessingCanvas" xmlns:cx="http://schemas.microsoft.com/office/drawing/2014/chartex" xmlns:cx1="http://schemas.microsoft.com/office/drawing/2015/9/8/chartex" xmlns:mc="http://schemas.openxmlformats.org/markup-compatibility/2006" xmlns:o="urn:schemas-microsoft-com:office:office" xmlns:r="http://schemas.openxmlformats.org/officeDocument/2006/relationships" xmlns:m="http://schemas.openxmlformats.org/officeDocument/2006/math" xmlns:v="urn:schemas-microsoft-com:vml" xmlns:wp14="http://schemas.microsoft.com/office/word/2010/wordprocessingDrawing" xmlns:wp="http://schemas.openxmlformats.org/drawingml/2006/wordprocessingDrawing" xmlns:w10="urn:schemas-microsoft-com:office:word" xmlns:w="http://schemas.openxmlformats.org/wordprocessingml/2006/main" xmlns:w14="http://schemas.microsoft.com/office/word/2010/wordml" xmlns:w15="http://schemas.microsoft.com/office/word/2012/wordml" xmlns:w16se="http://schemas.microsoft.com/office/word/2015/wordml/symex" xmlns:wpg="http://schemas.microsoft.com/office/word/2010/wordprocessingGroup" xmlns:wpi="http://schemas.microsoft.com/office/word/2010/wordprocessingInk" xmlns:wne="http://schemas.microsoft.com/office/word/2006/wordml" xmlns:wps="http://schemas.microsoft.com/office/word/2010/wordprocessingShape" mc:Ignorable="w14 w15 w16se wp14">
-  <w15:commentEx w15:paraId="7A6E289A" w15:done="0"/>
-  <w15:commentEx w15:paraId="04E59931" w15:done="0"/>
-</w15:commentsEx>
-</file>
-
 <file path=word/endnotes.xml><?xml version="1.0" encoding="utf-8"?>
-<w:endnotes xmlns:wpc="http://schemas.microsoft.com/office/word/2010/wordprocessingCanvas" xmlns:cx="http://schemas.microsoft.com/office/drawing/2014/chartex" xmlns:cx1="http://schemas.microsoft.com/office/drawing/2015/9/8/chartex" xmlns:mc="http://schemas.openxmlformats.org/markup-compatibility/2006" xmlns:o="urn:schemas-microsoft-com:office:office" xmlns:r="http://schemas.openxmlformats.org/officeDocument/2006/relationships" xmlns:m="http://schemas.openxmlformats.org/officeDocument/2006/math" xmlns:v="urn:schemas-microsoft-com:vml" xmlns:wp14="http://schemas.microsoft.com/office/word/2010/wordprocessingDrawing" xmlns:wp="http://schemas.openxmlformats.org/drawingml/2006/wordprocessingDrawing" xmlns:w10="urn:schemas-microsoft-com:office:word" xmlns:w="http://schemas.openxmlformats.org/wordprocessingml/2006/main" xmlns:w14="http://schemas.microsoft.com/office/word/2010/wordml" xmlns:w15="http://schemas.microsoft.com/office/word/2012/wordml" xmlns:w16se="http://schemas.microsoft.com/office/word/2015/wordml/symex" xmlns:wpg="http://schemas.microsoft.com/office/word/2010/wordprocessingGroup" xmlns:wpi="http://schemas.microsoft.com/office/word/2010/wordprocessingInk" xmlns:wne="http://schemas.microsoft.com/office/word/2006/wordml" xmlns:wps="http://schemas.microsoft.com/office/word/2010/wordprocessingShape" mc:Ignorable="w14 w15 w16se wp14">
+<w:endnotes xmlns:wpc="http://schemas.microsoft.com/office/word/2010/wordprocessingCanvas" xmlns:cx="http://schemas.microsoft.com/office/drawing/2014/chartex" xmlns:cx1="http://schemas.microsoft.com/office/drawing/2015/9/8/chartex" xmlns:cx2="http://schemas.microsoft.com/office/drawing/2015/10/21/chartex" xmlns:cx3="http://schemas.microsoft.com/office/drawing/2016/5/9/chartex" xmlns:cx4="http://schemas.microsoft.com/office/drawing/2016/5/10/chartex" xmlns:cx5="http://schemas.microsoft.com/office/drawing/2016/5/11/chartex" xmlns:cx6="http://schemas.microsoft.com/office/drawing/2016/5/12/chartex" xmlns:cx7="http://schemas.microsoft.com/office/drawing/2016/5/13/chartex" xmlns:cx8="http://schemas.microsoft.com/office/drawing/2016/5/14/chartex" xmlns:mc="http://schemas.openxmlformats.org/markup-compatibility/2006" xmlns:aink="http://schemas.microsoft.com/office/drawing/2016/ink" xmlns:am3d="http://schemas.microsoft.com/office/drawing/2017/model3d" xmlns:o="urn:schemas-microsoft-com:office:office" xmlns:r="http://schemas.openxmlformats.org/officeDocument/2006/relationships" xmlns:m="http://schemas.openxmlformats.org/officeDocument/2006/math" xmlns:v="urn:schemas-microsoft-com:vml" xmlns:wp14="http://schemas.microsoft.com/office/word/2010/wordprocessingDrawing" xmlns:wp="http://schemas.openxmlformats.org/drawingml/2006/wordprocessingDrawing" xmlns:w10="urn:schemas-microsoft-com:office:word" xmlns:w="http://schemas.openxmlformats.org/wordprocessingml/2006/main" xmlns:w14="http://schemas.microsoft.com/office/word/2010/wordml" xmlns:w15="http://schemas.microsoft.com/office/word/2012/wordml" xmlns:w16cex="http://schemas.microsoft.com/office/word/2018/wordml/cex" xmlns:w16cid="http://schemas.microsoft.com/office/word/2016/wordml/cid" xmlns:w16="http://schemas.microsoft.com/office/word/2018/wordml" xmlns:w16se="http://schemas.microsoft.com/office/word/2015/wordml/symex" xmlns:wpg="http://schemas.microsoft.com/office/word/2010/wordprocessingGroup" xmlns:wpi="http://schemas.microsoft.com/office/word/2010/wordprocessingInk" xmlns:wne="http://schemas.microsoft.com/office/word/2006/wordml" xmlns:wps="http://schemas.microsoft.com/office/word/2010/wordprocessingShape" mc:Ignorable="w14 w15 w16se w16cid w16 w16cex wp14">
   <w:endnote w:type="separator" w:id="-1">
     <w:p>
       <w:pPr>
@@ -6755,7 +6606,7 @@
 </file>
 
 <file path=word/footer1.xml><?xml version="1.0" encoding="utf-8"?>
-<w:ftr xmlns:wpc="http://schemas.microsoft.com/office/word/2010/wordprocessingCanvas" xmlns:cx="http://schemas.microsoft.com/office/drawing/2014/chartex" xmlns:cx1="http://schemas.microsoft.com/office/drawing/2015/9/8/chartex" xmlns:mc="http://schemas.openxmlformats.org/markup-compatibility/2006" xmlns:o="urn:schemas-microsoft-com:office:office" xmlns:r="http://schemas.openxmlformats.org/officeDocument/2006/relationships" xmlns:m="http://schemas.openxmlformats.org/officeDocument/2006/math" xmlns:v="urn:schemas-microsoft-com:vml" xmlns:wp14="http://schemas.microsoft.com/office/word/2010/wordprocessingDrawing" xmlns:wp="http://schemas.openxmlformats.org/drawingml/2006/wordprocessingDrawing" xmlns:w10="urn:schemas-microsoft-com:office:word" xmlns:w="http://schemas.openxmlformats.org/wordprocessingml/2006/main" xmlns:w14="http://schemas.microsoft.com/office/word/2010/wordml" xmlns:w15="http://schemas.microsoft.com/office/word/2012/wordml" xmlns:w16se="http://schemas.microsoft.com/office/word/2015/wordml/symex" xmlns:wpg="http://schemas.microsoft.com/office/word/2010/wordprocessingGroup" xmlns:wpi="http://schemas.microsoft.com/office/word/2010/wordprocessingInk" xmlns:wne="http://schemas.microsoft.com/office/word/2006/wordml" xmlns:wps="http://schemas.microsoft.com/office/word/2010/wordprocessingShape" mc:Ignorable="w14 w15 w16se wp14">
+<w:ftr xmlns:wpc="http://schemas.microsoft.com/office/word/2010/wordprocessingCanvas" xmlns:cx="http://schemas.microsoft.com/office/drawing/2014/chartex" xmlns:cx1="http://schemas.microsoft.com/office/drawing/2015/9/8/chartex" xmlns:cx2="http://schemas.microsoft.com/office/drawing/2015/10/21/chartex" xmlns:cx3="http://schemas.microsoft.com/office/drawing/2016/5/9/chartex" xmlns:cx4="http://schemas.microsoft.com/office/drawing/2016/5/10/chartex" xmlns:cx5="http://schemas.microsoft.com/office/drawing/2016/5/11/chartex" xmlns:cx6="http://schemas.microsoft.com/office/drawing/2016/5/12/chartex" xmlns:cx7="http://schemas.microsoft.com/office/drawing/2016/5/13/chartex" xmlns:cx8="http://schemas.microsoft.com/office/drawing/2016/5/14/chartex" xmlns:mc="http://schemas.openxmlformats.org/markup-compatibility/2006" xmlns:aink="http://schemas.microsoft.com/office/drawing/2016/ink" xmlns:am3d="http://schemas.microsoft.com/office/drawing/2017/model3d" xmlns:o="urn:schemas-microsoft-com:office:office" xmlns:r="http://schemas.openxmlformats.org/officeDocument/2006/relationships" xmlns:m="http://schemas.openxmlformats.org/officeDocument/2006/math" xmlns:v="urn:schemas-microsoft-com:vml" xmlns:wp14="http://schemas.microsoft.com/office/word/2010/wordprocessingDrawing" xmlns:wp="http://schemas.openxmlformats.org/drawingml/2006/wordprocessingDrawing" xmlns:w10="urn:schemas-microsoft-com:office:word" xmlns:w="http://schemas.openxmlformats.org/wordprocessingml/2006/main" xmlns:w14="http://schemas.microsoft.com/office/word/2010/wordml" xmlns:w15="http://schemas.microsoft.com/office/word/2012/wordml" xmlns:w16cex="http://schemas.microsoft.com/office/word/2018/wordml/cex" xmlns:w16cid="http://schemas.microsoft.com/office/word/2016/wordml/cid" xmlns:w16="http://schemas.microsoft.com/office/word/2018/wordml" xmlns:w16se="http://schemas.microsoft.com/office/word/2015/wordml/symex" xmlns:wpg="http://schemas.microsoft.com/office/word/2010/wordprocessingGroup" xmlns:wpi="http://schemas.microsoft.com/office/word/2010/wordprocessingInk" xmlns:wne="http://schemas.microsoft.com/office/word/2006/wordml" xmlns:wps="http://schemas.microsoft.com/office/word/2010/wordprocessingShape" mc:Ignorable="w14 w15 w16se w16cid w16 w16cex wp14">
   <w:sdt>
     <w:sdtPr>
       <w:rPr>
@@ -6812,7 +6663,7 @@
 </file>
 
 <file path=word/footer2.xml><?xml version="1.0" encoding="utf-8"?>
-<w:ftr xmlns:wpc="http://schemas.microsoft.com/office/word/2010/wordprocessingCanvas" xmlns:cx="http://schemas.microsoft.com/office/drawing/2014/chartex" xmlns:cx1="http://schemas.microsoft.com/office/drawing/2015/9/8/chartex" xmlns:mc="http://schemas.openxmlformats.org/markup-compatibility/2006" xmlns:o="urn:schemas-microsoft-com:office:office" xmlns:r="http://schemas.openxmlformats.org/officeDocument/2006/relationships" xmlns:m="http://schemas.openxmlformats.org/officeDocument/2006/math" xmlns:v="urn:schemas-microsoft-com:vml" xmlns:wp14="http://schemas.microsoft.com/office/word/2010/wordprocessingDrawing" xmlns:wp="http://schemas.openxmlformats.org/drawingml/2006/wordprocessingDrawing" xmlns:w10="urn:schemas-microsoft-com:office:word" xmlns:w="http://schemas.openxmlformats.org/wordprocessingml/2006/main" xmlns:w14="http://schemas.microsoft.com/office/word/2010/wordml" xmlns:w15="http://schemas.microsoft.com/office/word/2012/wordml" xmlns:w16se="http://schemas.microsoft.com/office/word/2015/wordml/symex" xmlns:wpg="http://schemas.microsoft.com/office/word/2010/wordprocessingGroup" xmlns:wpi="http://schemas.microsoft.com/office/word/2010/wordprocessingInk" xmlns:wne="http://schemas.microsoft.com/office/word/2006/wordml" xmlns:wps="http://schemas.microsoft.com/office/word/2010/wordprocessingShape" mc:Ignorable="w14 w15 w16se wp14">
+<w:ftr xmlns:wpc="http://schemas.microsoft.com/office/word/2010/wordprocessingCanvas" xmlns:cx="http://schemas.microsoft.com/office/drawing/2014/chartex" xmlns:cx1="http://schemas.microsoft.com/office/drawing/2015/9/8/chartex" xmlns:cx2="http://schemas.microsoft.com/office/drawing/2015/10/21/chartex" xmlns:cx3="http://schemas.microsoft.com/office/drawing/2016/5/9/chartex" xmlns:cx4="http://schemas.microsoft.com/office/drawing/2016/5/10/chartex" xmlns:cx5="http://schemas.microsoft.com/office/drawing/2016/5/11/chartex" xmlns:cx6="http://schemas.microsoft.com/office/drawing/2016/5/12/chartex" xmlns:cx7="http://schemas.microsoft.com/office/drawing/2016/5/13/chartex" xmlns:cx8="http://schemas.microsoft.com/office/drawing/2016/5/14/chartex" xmlns:mc="http://schemas.openxmlformats.org/markup-compatibility/2006" xmlns:aink="http://schemas.microsoft.com/office/drawing/2016/ink" xmlns:am3d="http://schemas.microsoft.com/office/drawing/2017/model3d" xmlns:o="urn:schemas-microsoft-com:office:office" xmlns:r="http://schemas.openxmlformats.org/officeDocument/2006/relationships" xmlns:m="http://schemas.openxmlformats.org/officeDocument/2006/math" xmlns:v="urn:schemas-microsoft-com:vml" xmlns:wp14="http://schemas.microsoft.com/office/word/2010/wordprocessingDrawing" xmlns:wp="http://schemas.openxmlformats.org/drawingml/2006/wordprocessingDrawing" xmlns:w10="urn:schemas-microsoft-com:office:word" xmlns:w="http://schemas.openxmlformats.org/wordprocessingml/2006/main" xmlns:w14="http://schemas.microsoft.com/office/word/2010/wordml" xmlns:w15="http://schemas.microsoft.com/office/word/2012/wordml" xmlns:w16cex="http://schemas.microsoft.com/office/word/2018/wordml/cex" xmlns:w16cid="http://schemas.microsoft.com/office/word/2016/wordml/cid" xmlns:w16="http://schemas.microsoft.com/office/word/2018/wordml" xmlns:w16se="http://schemas.microsoft.com/office/word/2015/wordml/symex" xmlns:wpg="http://schemas.microsoft.com/office/word/2010/wordprocessingGroup" xmlns:wpi="http://schemas.microsoft.com/office/word/2010/wordprocessingInk" xmlns:wne="http://schemas.microsoft.com/office/word/2006/wordml" xmlns:wps="http://schemas.microsoft.com/office/word/2010/wordprocessingShape" mc:Ignorable="w14 w15 w16se w16cid w16 w16cex wp14">
   <w:sdt>
     <w:sdtPr>
       <w:rPr>
@@ -6882,7 +6733,7 @@
 </file>
 
 <file path=word/footnotes.xml><?xml version="1.0" encoding="utf-8"?>
-<w:footnotes xmlns:wpc="http://schemas.microsoft.com/office/word/2010/wordprocessingCanvas" xmlns:cx="http://schemas.microsoft.com/office/drawing/2014/chartex" xmlns:cx1="http://schemas.microsoft.com/office/drawing/2015/9/8/chartex" xmlns:mc="http://schemas.openxmlformats.org/markup-compatibility/2006" xmlns:o="urn:schemas-microsoft-com:office:office" xmlns:r="http://schemas.openxmlformats.org/officeDocument/2006/relationships" xmlns:m="http://schemas.openxmlformats.org/officeDocument/2006/math" xmlns:v="urn:schemas-microsoft-com:vml" xmlns:wp14="http://schemas.microsoft.com/office/word/2010/wordprocessingDrawing" xmlns:wp="http://schemas.openxmlformats.org/drawingml/2006/wordprocessingDrawing" xmlns:w10="urn:schemas-microsoft-com:office:word" xmlns:w="http://schemas.openxmlformats.org/wordprocessingml/2006/main" xmlns:w14="http://schemas.microsoft.com/office/word/2010/wordml" xmlns:w15="http://schemas.microsoft.com/office/word/2012/wordml" xmlns:w16se="http://schemas.microsoft.com/office/word/2015/wordml/symex" xmlns:wpg="http://schemas.microsoft.com/office/word/2010/wordprocessingGroup" xmlns:wpi="http://schemas.microsoft.com/office/word/2010/wordprocessingInk" xmlns:wne="http://schemas.microsoft.com/office/word/2006/wordml" xmlns:wps="http://schemas.microsoft.com/office/word/2010/wordprocessingShape" mc:Ignorable="w14 w15 w16se wp14">
+<w:footnotes xmlns:wpc="http://schemas.microsoft.com/office/word/2010/wordprocessingCanvas" xmlns:cx="http://schemas.microsoft.com/office/drawing/2014/chartex" xmlns:cx1="http://schemas.microsoft.com/office/drawing/2015/9/8/chartex" xmlns:cx2="http://schemas.microsoft.com/office/drawing/2015/10/21/chartex" xmlns:cx3="http://schemas.microsoft.com/office/drawing/2016/5/9/chartex" xmlns:cx4="http://schemas.microsoft.com/office/drawing/2016/5/10/chartex" xmlns:cx5="http://schemas.microsoft.com/office/drawing/2016/5/11/chartex" xmlns:cx6="http://schemas.microsoft.com/office/drawing/2016/5/12/chartex" xmlns:cx7="http://schemas.microsoft.com/office/drawing/2016/5/13/chartex" xmlns:cx8="http://schemas.microsoft.com/office/drawing/2016/5/14/chartex" xmlns:mc="http://schemas.openxmlformats.org/markup-compatibility/2006" xmlns:aink="http://schemas.microsoft.com/office/drawing/2016/ink" xmlns:am3d="http://schemas.microsoft.com/office/drawing/2017/model3d" xmlns:o="urn:schemas-microsoft-com:office:office" xmlns:r="http://schemas.openxmlformats.org/officeDocument/2006/relationships" xmlns:m="http://schemas.openxmlformats.org/officeDocument/2006/math" xmlns:v="urn:schemas-microsoft-com:vml" xmlns:wp14="http://schemas.microsoft.com/office/word/2010/wordprocessingDrawing" xmlns:wp="http://schemas.openxmlformats.org/drawingml/2006/wordprocessingDrawing" xmlns:w10="urn:schemas-microsoft-com:office:word" xmlns:w="http://schemas.openxmlformats.org/wordprocessingml/2006/main" xmlns:w14="http://schemas.microsoft.com/office/word/2010/wordml" xmlns:w15="http://schemas.microsoft.com/office/word/2012/wordml" xmlns:w16cex="http://schemas.microsoft.com/office/word/2018/wordml/cex" xmlns:w16cid="http://schemas.microsoft.com/office/word/2016/wordml/cid" xmlns:w16="http://schemas.microsoft.com/office/word/2018/wordml" xmlns:w16se="http://schemas.microsoft.com/office/word/2015/wordml/symex" xmlns:wpg="http://schemas.microsoft.com/office/word/2010/wordprocessingGroup" xmlns:wpi="http://schemas.microsoft.com/office/word/2010/wordprocessingInk" xmlns:wne="http://schemas.microsoft.com/office/word/2006/wordml" xmlns:wps="http://schemas.microsoft.com/office/word/2010/wordprocessingShape" mc:Ignorable="w14 w15 w16se w16cid w16 w16cex wp14">
   <w:footnote w:type="separator" w:id="-1">
     <w:p>
       <w:r>
@@ -6901,7 +6752,7 @@
 </file>
 
 <file path=word/numbering.xml><?xml version="1.0" encoding="utf-8"?>
-<w:numbering xmlns:wpc="http://schemas.microsoft.com/office/word/2010/wordprocessingCanvas" xmlns:cx="http://schemas.microsoft.com/office/drawing/2014/chartex" xmlns:cx1="http://schemas.microsoft.com/office/drawing/2015/9/8/chartex" xmlns:mc="http://schemas.openxmlformats.org/markup-compatibility/2006" xmlns:o="urn:schemas-microsoft-com:office:office" xmlns:r="http://schemas.openxmlformats.org/officeDocument/2006/relationships" xmlns:m="http://schemas.openxmlformats.org/officeDocument/2006/math" xmlns:v="urn:schemas-microsoft-com:vml" xmlns:wp14="http://schemas.microsoft.com/office/word/2010/wordprocessingDrawing" xmlns:wp="http://schemas.openxmlformats.org/drawingml/2006/wordprocessingDrawing" xmlns:w10="urn:schemas-microsoft-com:office:word" xmlns:w="http://schemas.openxmlformats.org/wordprocessingml/2006/main" xmlns:w14="http://schemas.microsoft.com/office/word/2010/wordml" xmlns:w15="http://schemas.microsoft.com/office/word/2012/wordml" xmlns:w16se="http://schemas.microsoft.com/office/word/2015/wordml/symex" xmlns:wpg="http://schemas.microsoft.com/office/word/2010/wordprocessingGroup" xmlns:wpi="http://schemas.microsoft.com/office/word/2010/wordprocessingInk" xmlns:wne="http://schemas.microsoft.com/office/word/2006/wordml" xmlns:wps="http://schemas.microsoft.com/office/word/2010/wordprocessingShape" mc:Ignorable="w14 w15 w16se wp14">
+<w:numbering xmlns:wpc="http://schemas.microsoft.com/office/word/2010/wordprocessingCanvas" xmlns:cx="http://schemas.microsoft.com/office/drawing/2014/chartex" xmlns:cx1="http://schemas.microsoft.com/office/drawing/2015/9/8/chartex" xmlns:cx2="http://schemas.microsoft.com/office/drawing/2015/10/21/chartex" xmlns:cx3="http://schemas.microsoft.com/office/drawing/2016/5/9/chartex" xmlns:cx4="http://schemas.microsoft.com/office/drawing/2016/5/10/chartex" xmlns:cx5="http://schemas.microsoft.com/office/drawing/2016/5/11/chartex" xmlns:cx6="http://schemas.microsoft.com/office/drawing/2016/5/12/chartex" xmlns:cx7="http://schemas.microsoft.com/office/drawing/2016/5/13/chartex" xmlns:cx8="http://schemas.microsoft.com/office/drawing/2016/5/14/chartex" xmlns:mc="http://schemas.openxmlformats.org/markup-compatibility/2006" xmlns:aink="http://schemas.microsoft.com/office/drawing/2016/ink" xmlns:am3d="http://schemas.microsoft.com/office/drawing/2017/model3d" xmlns:o="urn:schemas-microsoft-com:office:office" xmlns:r="http://schemas.openxmlformats.org/officeDocument/2006/relationships" xmlns:m="http://schemas.openxmlformats.org/officeDocument/2006/math" xmlns:v="urn:schemas-microsoft-com:vml" xmlns:wp14="http://schemas.microsoft.com/office/word/2010/wordprocessingDrawing" xmlns:wp="http://schemas.openxmlformats.org/drawingml/2006/wordprocessingDrawing" xmlns:w10="urn:schemas-microsoft-com:office:word" xmlns:w="http://schemas.openxmlformats.org/wordprocessingml/2006/main" xmlns:w14="http://schemas.microsoft.com/office/word/2010/wordml" xmlns:w15="http://schemas.microsoft.com/office/word/2012/wordml" xmlns:w16cex="http://schemas.microsoft.com/office/word/2018/wordml/cex" xmlns:w16cid="http://schemas.microsoft.com/office/word/2016/wordml/cid" xmlns:w16="http://schemas.microsoft.com/office/word/2018/wordml" xmlns:w16se="http://schemas.microsoft.com/office/word/2015/wordml/symex" xmlns:wpg="http://schemas.microsoft.com/office/word/2010/wordprocessingGroup" xmlns:wpi="http://schemas.microsoft.com/office/word/2010/wordprocessingInk" xmlns:wne="http://schemas.microsoft.com/office/word/2006/wordml" xmlns:wps="http://schemas.microsoft.com/office/word/2010/wordprocessingShape" mc:Ignorable="w14 w15 w16se w16cid w16 w16cex wp14">
   <w:abstractNum w:abstractNumId="0" w15:restartNumberingAfterBreak="0">
     <w:nsid w:val="FFFFFF7C"/>
     <w:multiLevelType w:val="singleLevel"/>
@@ -7337,16 +7188,8 @@
 </w:numbering>
 </file>
 
-<file path=word/people.xml><?xml version="1.0" encoding="utf-8"?>
-<w15:people xmlns:wpc="http://schemas.microsoft.com/office/word/2010/wordprocessingCanvas" xmlns:cx="http://schemas.microsoft.com/office/drawing/2014/chartex" xmlns:cx1="http://schemas.microsoft.com/office/drawing/2015/9/8/chartex" xmlns:mc="http://schemas.openxmlformats.org/markup-compatibility/2006" xmlns:o="urn:schemas-microsoft-com:office:office" xmlns:r="http://schemas.openxmlformats.org/officeDocument/2006/relationships" xmlns:m="http://schemas.openxmlformats.org/officeDocument/2006/math" xmlns:v="urn:schemas-microsoft-com:vml" xmlns:wp14="http://schemas.microsoft.com/office/word/2010/wordprocessingDrawing" xmlns:wp="http://schemas.openxmlformats.org/drawingml/2006/wordprocessingDrawing" xmlns:w10="urn:schemas-microsoft-com:office:word" xmlns:w="http://schemas.openxmlformats.org/wordprocessingml/2006/main" xmlns:w14="http://schemas.microsoft.com/office/word/2010/wordml" xmlns:w15="http://schemas.microsoft.com/office/word/2012/wordml" xmlns:w16se="http://schemas.microsoft.com/office/word/2015/wordml/symex" xmlns:wpg="http://schemas.microsoft.com/office/word/2010/wordprocessingGroup" xmlns:wpi="http://schemas.microsoft.com/office/word/2010/wordprocessingInk" xmlns:wne="http://schemas.microsoft.com/office/word/2006/wordml" xmlns:wps="http://schemas.microsoft.com/office/word/2010/wordprocessingShape" mc:Ignorable="w14 w15 w16se wp14">
-  <w15:person w15:author="Therese Deocampo Pigott">
-    <w15:presenceInfo w15:providerId="AD" w15:userId="S-1-5-21-2482117454-3359243091-2387698914-533405"/>
-  </w15:person>
-</w15:people>
-</file>
-
 <file path=word/styles.xml><?xml version="1.0" encoding="utf-8"?>
-<w:styles xmlns:mc="http://schemas.openxmlformats.org/markup-compatibility/2006" xmlns:r="http://schemas.openxmlformats.org/officeDocument/2006/relationships" xmlns:w="http://schemas.openxmlformats.org/wordprocessingml/2006/main" xmlns:w14="http://schemas.microsoft.com/office/word/2010/wordml" xmlns:w15="http://schemas.microsoft.com/office/word/2012/wordml" xmlns:w16se="http://schemas.microsoft.com/office/word/2015/wordml/symex" mc:Ignorable="w14 w15 w16se">
+<w:styles xmlns:mc="http://schemas.openxmlformats.org/markup-compatibility/2006" xmlns:r="http://schemas.openxmlformats.org/officeDocument/2006/relationships" xmlns:w="http://schemas.openxmlformats.org/wordprocessingml/2006/main" xmlns:w14="http://schemas.microsoft.com/office/word/2010/wordml" xmlns:w15="http://schemas.microsoft.com/office/word/2012/wordml" xmlns:w16cex="http://schemas.microsoft.com/office/word/2018/wordml/cex" xmlns:w16cid="http://schemas.microsoft.com/office/word/2016/wordml/cid" xmlns:w16="http://schemas.microsoft.com/office/word/2018/wordml" xmlns:w16se="http://schemas.microsoft.com/office/word/2015/wordml/symex" mc:Ignorable="w14 w15 w16se w16cid w16 w16cex">
   <w:docDefaults>
     <w:rPrDefault>
       <w:rPr>
@@ -7362,7 +7205,7 @@
       </w:pPr>
     </w:pPrDefault>
   </w:docDefaults>
-  <w:latentStyles w:defLockedState="0" w:defUIPriority="0" w:defSemiHidden="0" w:defUnhideWhenUsed="0" w:defQFormat="0" w:count="371">
+  <w:latentStyles w:defLockedState="0" w:defUIPriority="0" w:defSemiHidden="0" w:defUnhideWhenUsed="0" w:defQFormat="0" w:count="376">
     <w:lsdException w:name="heading 5" w:semiHidden="1" w:unhideWhenUsed="1"/>
     <w:lsdException w:name="index 2" w:semiHidden="1" w:unhideWhenUsed="1"/>
     <w:lsdException w:name="index 3" w:semiHidden="1" w:unhideWhenUsed="1"/>
@@ -7447,7 +7290,6 @@
     <w:lsdException w:name="HTML Sample" w:semiHidden="1" w:unhideWhenUsed="1"/>
     <w:lsdException w:name="HTML Typewriter" w:semiHidden="1" w:unhideWhenUsed="1"/>
     <w:lsdException w:name="HTML Variable" w:semiHidden="1" w:unhideWhenUsed="1"/>
-    <w:lsdException w:name="Normal Table" w:semiHidden="1" w:unhideWhenUsed="1"/>
     <w:lsdException w:name="annotation subject" w:semiHidden="1" w:unhideWhenUsed="1"/>
     <w:lsdException w:name="No List" w:semiHidden="1" w:unhideWhenUsed="1"/>
     <w:lsdException w:name="Outline List 1" w:semiHidden="1" w:unhideWhenUsed="1"/>
@@ -7490,11 +7332,8 @@
     <w:lsdException w:name="Table Contemporary" w:semiHidden="1" w:unhideWhenUsed="1"/>
     <w:lsdException w:name="Table Elegant" w:semiHidden="1" w:unhideWhenUsed="1"/>
     <w:lsdException w:name="Table Professional" w:semiHidden="1" w:unhideWhenUsed="1"/>
-    <w:lsdException w:name="Table Subtle 1" w:semiHidden="1" w:unhideWhenUsed="1"/>
     <w:lsdException w:name="Table Subtle 2" w:semiHidden="1" w:unhideWhenUsed="1"/>
     <w:lsdException w:name="Table Web 1" w:semiHidden="1" w:unhideWhenUsed="1"/>
-    <w:lsdException w:name="Table Web 2" w:semiHidden="1" w:unhideWhenUsed="1"/>
-    <w:lsdException w:name="Table Web 3" w:semiHidden="1" w:unhideWhenUsed="1"/>
     <w:lsdException w:name="Balloon Text" w:semiHidden="1" w:unhideWhenUsed="1"/>
     <w:lsdException w:name="Table Theme" w:semiHidden="1" w:unhideWhenUsed="1"/>
     <w:lsdException w:name="Placeholder Text" w:semiHidden="1"/>
@@ -7513,10 +7352,6 @@
     <w:lsdException w:name="Colorful List"/>
     <w:lsdException w:name="Colorful Grid"/>
     <w:lsdException w:name="Light Shading Accent 1"/>
-    <w:lsdException w:name="Light List Accent 1"/>
-    <w:lsdException w:name="Light Grid Accent 1"/>
-    <w:lsdException w:name="Medium Shading 1 Accent 1"/>
-    <w:lsdException w:name="Medium Shading 2 Accent 1"/>
     <w:lsdException w:name="Medium List 1 Accent 1"/>
     <w:lsdException w:name="Revision" w:semiHidden="1"/>
     <w:lsdException w:name="Medium List 2 Accent 1"/>
@@ -7592,11 +7427,6 @@
     <w:lsdException w:name="Medium List 2 Accent 6"/>
     <w:lsdException w:name="Medium Grid 1 Accent 6"/>
     <w:lsdException w:name="Medium Grid 2 Accent 6"/>
-    <w:lsdException w:name="Medium Grid 3 Accent 6"/>
-    <w:lsdException w:name="Dark List Accent 6"/>
-    <w:lsdException w:name="Colorful Shading Accent 6"/>
-    <w:lsdException w:name="Colorful List Accent 6"/>
-    <w:lsdException w:name="Colorful Grid Accent 6"/>
     <w:lsdException w:name="Bibliography" w:semiHidden="1" w:unhideWhenUsed="1"/>
     <w:lsdException w:name="TOC Heading" w:semiHidden="1" w:unhideWhenUsed="1"/>
     <w:lsdException w:name="Grid Table 4" w:uiPriority="49"/>
@@ -7694,6 +7524,11 @@
     <w:lsdException w:name="List Table 5 Dark Accent 6" w:uiPriority="50"/>
     <w:lsdException w:name="List Table 6 Colorful Accent 6" w:uiPriority="51"/>
     <w:lsdException w:name="List Table 7 Colorful Accent 6" w:uiPriority="52"/>
+    <w:lsdException w:name="Mention" w:semiHidden="1" w:uiPriority="99" w:unhideWhenUsed="1"/>
+    <w:lsdException w:name="Smart Hyperlink" w:semiHidden="1" w:uiPriority="99" w:unhideWhenUsed="1"/>
+    <w:lsdException w:name="Hashtag" w:semiHidden="1" w:uiPriority="99" w:unhideWhenUsed="1"/>
+    <w:lsdException w:name="Unresolved Mention" w:semiHidden="1" w:uiPriority="99" w:unhideWhenUsed="1"/>
+    <w:lsdException w:name="Smart Link" w:semiHidden="1" w:uiPriority="99" w:unhideWhenUsed="1"/>
   </w:latentStyles>
   <w:style w:type="paragraph" w:default="1" w:styleId="Normal">
     <w:name w:val="Normal"/>

</xml_diff>